<commit_message>
Parte 3 - Agregaciones
</commit_message>
<xml_diff>
--- a/MONGO/Taller de Repaso Bases de Datos No Relacionales/EvidenciasTaller.docx
+++ b/MONGO/Taller de Repaso Bases de Datos No Relacionales/EvidenciasTaller.docx
@@ -50,8 +50,10 @@
               <w:tab w:val="right" w:leader="dot" w:pos="8828"/>
             </w:tabs>
             <w:rPr>
-              <w:rFonts w:eastAsiaTheme="minorEastAsia"/>
+              <w:rFonts w:ascii="Times New Roman" w:eastAsiaTheme="minorEastAsia" w:hAnsi="Times New Roman" w:cs="Times New Roman"/>
               <w:noProof/>
+              <w:sz w:val="24"/>
+              <w:szCs w:val="24"/>
               <w:lang w:eastAsia="es-CO"/>
             </w:rPr>
           </w:pPr>
@@ -79,7 +81,7 @@
             </w:rPr>
             <w:fldChar w:fldCharType="separate"/>
           </w:r>
-          <w:hyperlink w:anchor="_Toc198067742" w:history="1">
+          <w:hyperlink w:anchor="_Toc198458999" w:history="1">
             <w:r>
               <w:rPr>
                 <w:rStyle w:val="Hipervnculo"/>
@@ -87,55 +89,78 @@
                 <w:b/>
                 <w:bCs/>
                 <w:noProof/>
+                <w:sz w:val="24"/>
+                <w:szCs w:val="24"/>
                 <w:highlight w:val="yellow"/>
               </w:rPr>
               <w:t>Parte 1 – Gestión de Usuarios</w:t>
             </w:r>
             <w:r>
               <w:rPr>
+                <w:rFonts w:ascii="Times New Roman" w:hAnsi="Times New Roman" w:cs="Times New Roman"/>
                 <w:noProof/>
                 <w:webHidden/>
+                <w:sz w:val="24"/>
+                <w:szCs w:val="24"/>
               </w:rPr>
               <w:tab/>
             </w:r>
             <w:r>
               <w:rPr>
+                <w:rFonts w:ascii="Times New Roman" w:hAnsi="Times New Roman" w:cs="Times New Roman"/>
                 <w:noProof/>
                 <w:webHidden/>
+                <w:sz w:val="24"/>
+                <w:szCs w:val="24"/>
               </w:rPr>
               <w:fldChar w:fldCharType="begin"/>
             </w:r>
             <w:r>
               <w:rPr>
+                <w:rFonts w:ascii="Times New Roman" w:hAnsi="Times New Roman" w:cs="Times New Roman"/>
                 <w:noProof/>
                 <w:webHidden/>
+                <w:sz w:val="24"/>
+                <w:szCs w:val="24"/>
               </w:rPr>
-              <w:instrText xml:space="preserve"> PAGEREF _Toc198067742 \h </w:instrText>
+              <w:instrText xml:space="preserve"> PAGEREF _Toc198458999 \h </w:instrText>
             </w:r>
             <w:r>
               <w:rPr>
+                <w:rFonts w:ascii="Times New Roman" w:hAnsi="Times New Roman" w:cs="Times New Roman"/>
                 <w:noProof/>
                 <w:webHidden/>
+                <w:sz w:val="24"/>
+                <w:szCs w:val="24"/>
               </w:rPr>
             </w:r>
             <w:r>
               <w:rPr>
+                <w:rFonts w:ascii="Times New Roman" w:hAnsi="Times New Roman" w:cs="Times New Roman"/>
                 <w:noProof/>
                 <w:webHidden/>
+                <w:sz w:val="24"/>
+                <w:szCs w:val="24"/>
               </w:rPr>
               <w:fldChar w:fldCharType="separate"/>
             </w:r>
             <w:r>
               <w:rPr>
+                <w:rFonts w:ascii="Times New Roman" w:hAnsi="Times New Roman" w:cs="Times New Roman"/>
                 <w:noProof/>
                 <w:webHidden/>
+                <w:sz w:val="24"/>
+                <w:szCs w:val="24"/>
               </w:rPr>
               <w:t>2</w:t>
             </w:r>
             <w:r>
               <w:rPr>
+                <w:rFonts w:ascii="Times New Roman" w:hAnsi="Times New Roman" w:cs="Times New Roman"/>
                 <w:noProof/>
                 <w:webHidden/>
+                <w:sz w:val="24"/>
+                <w:szCs w:val="24"/>
               </w:rPr>
               <w:fldChar w:fldCharType="end"/>
             </w:r>
@@ -148,12 +173,14 @@
               <w:tab w:val="right" w:leader="dot" w:pos="8828"/>
             </w:tabs>
             <w:rPr>
-              <w:rFonts w:eastAsiaTheme="minorEastAsia"/>
+              <w:rFonts w:ascii="Times New Roman" w:eastAsiaTheme="minorEastAsia" w:hAnsi="Times New Roman" w:cs="Times New Roman"/>
               <w:noProof/>
+              <w:sz w:val="24"/>
+              <w:szCs w:val="24"/>
               <w:lang w:eastAsia="es-CO"/>
             </w:rPr>
           </w:pPr>
-          <w:hyperlink w:anchor="_Toc198067743" w:history="1">
+          <w:hyperlink w:anchor="_Toc198459000" w:history="1">
             <w:r>
               <w:rPr>
                 <w:rStyle w:val="Hipervnculo"/>
@@ -161,55 +188,78 @@
                 <w:b/>
                 <w:bCs/>
                 <w:noProof/>
+                <w:sz w:val="24"/>
+                <w:szCs w:val="24"/>
                 <w:highlight w:val="cyan"/>
               </w:rPr>
               <w:t>Forma 1: Consola MongoShell</w:t>
             </w:r>
             <w:r>
               <w:rPr>
+                <w:rFonts w:ascii="Times New Roman" w:hAnsi="Times New Roman" w:cs="Times New Roman"/>
                 <w:noProof/>
                 <w:webHidden/>
+                <w:sz w:val="24"/>
+                <w:szCs w:val="24"/>
               </w:rPr>
               <w:tab/>
             </w:r>
             <w:r>
               <w:rPr>
+                <w:rFonts w:ascii="Times New Roman" w:hAnsi="Times New Roman" w:cs="Times New Roman"/>
                 <w:noProof/>
                 <w:webHidden/>
+                <w:sz w:val="24"/>
+                <w:szCs w:val="24"/>
               </w:rPr>
               <w:fldChar w:fldCharType="begin"/>
             </w:r>
             <w:r>
               <w:rPr>
+                <w:rFonts w:ascii="Times New Roman" w:hAnsi="Times New Roman" w:cs="Times New Roman"/>
                 <w:noProof/>
                 <w:webHidden/>
+                <w:sz w:val="24"/>
+                <w:szCs w:val="24"/>
               </w:rPr>
-              <w:instrText xml:space="preserve"> PAGEREF _Toc198067743 \h </w:instrText>
+              <w:instrText xml:space="preserve"> PAGEREF _Toc198459000 \h </w:instrText>
             </w:r>
             <w:r>
               <w:rPr>
+                <w:rFonts w:ascii="Times New Roman" w:hAnsi="Times New Roman" w:cs="Times New Roman"/>
                 <w:noProof/>
                 <w:webHidden/>
+                <w:sz w:val="24"/>
+                <w:szCs w:val="24"/>
               </w:rPr>
             </w:r>
             <w:r>
               <w:rPr>
+                <w:rFonts w:ascii="Times New Roman" w:hAnsi="Times New Roman" w:cs="Times New Roman"/>
                 <w:noProof/>
                 <w:webHidden/>
+                <w:sz w:val="24"/>
+                <w:szCs w:val="24"/>
               </w:rPr>
               <w:fldChar w:fldCharType="separate"/>
             </w:r>
             <w:r>
               <w:rPr>
+                <w:rFonts w:ascii="Times New Roman" w:hAnsi="Times New Roman" w:cs="Times New Roman"/>
                 <w:noProof/>
                 <w:webHidden/>
+                <w:sz w:val="24"/>
+                <w:szCs w:val="24"/>
               </w:rPr>
               <w:t>2</w:t>
             </w:r>
             <w:r>
               <w:rPr>
+                <w:rFonts w:ascii="Times New Roman" w:hAnsi="Times New Roman" w:cs="Times New Roman"/>
                 <w:noProof/>
                 <w:webHidden/>
+                <w:sz w:val="24"/>
+                <w:szCs w:val="24"/>
               </w:rPr>
               <w:fldChar w:fldCharType="end"/>
             </w:r>
@@ -222,12 +272,14 @@
               <w:tab w:val="right" w:leader="dot" w:pos="8828"/>
             </w:tabs>
             <w:rPr>
-              <w:rFonts w:eastAsiaTheme="minorEastAsia"/>
+              <w:rFonts w:ascii="Times New Roman" w:eastAsiaTheme="minorEastAsia" w:hAnsi="Times New Roman" w:cs="Times New Roman"/>
               <w:noProof/>
+              <w:sz w:val="24"/>
+              <w:szCs w:val="24"/>
               <w:lang w:eastAsia="es-CO"/>
             </w:rPr>
           </w:pPr>
-          <w:hyperlink w:anchor="_Toc198067744" w:history="1">
+          <w:hyperlink w:anchor="_Toc198459001" w:history="1">
             <w:r>
               <w:rPr>
                 <w:rStyle w:val="Hipervnculo"/>
@@ -235,55 +287,78 @@
                 <w:b/>
                 <w:bCs/>
                 <w:noProof/>
+                <w:sz w:val="24"/>
+                <w:szCs w:val="24"/>
                 <w:highlight w:val="cyan"/>
               </w:rPr>
               <w:t>Forma 2: Interfaz Mongo</w:t>
             </w:r>
             <w:r>
               <w:rPr>
+                <w:rFonts w:ascii="Times New Roman" w:hAnsi="Times New Roman" w:cs="Times New Roman"/>
                 <w:noProof/>
                 <w:webHidden/>
+                <w:sz w:val="24"/>
+                <w:szCs w:val="24"/>
               </w:rPr>
               <w:tab/>
             </w:r>
             <w:r>
               <w:rPr>
+                <w:rFonts w:ascii="Times New Roman" w:hAnsi="Times New Roman" w:cs="Times New Roman"/>
                 <w:noProof/>
                 <w:webHidden/>
+                <w:sz w:val="24"/>
+                <w:szCs w:val="24"/>
               </w:rPr>
               <w:fldChar w:fldCharType="begin"/>
             </w:r>
             <w:r>
               <w:rPr>
+                <w:rFonts w:ascii="Times New Roman" w:hAnsi="Times New Roman" w:cs="Times New Roman"/>
                 <w:noProof/>
                 <w:webHidden/>
+                <w:sz w:val="24"/>
+                <w:szCs w:val="24"/>
               </w:rPr>
-              <w:instrText xml:space="preserve"> PAGEREF _Toc198067744 \h </w:instrText>
+              <w:instrText xml:space="preserve"> PAGEREF _Toc198459001 \h </w:instrText>
             </w:r>
             <w:r>
               <w:rPr>
+                <w:rFonts w:ascii="Times New Roman" w:hAnsi="Times New Roman" w:cs="Times New Roman"/>
                 <w:noProof/>
                 <w:webHidden/>
+                <w:sz w:val="24"/>
+                <w:szCs w:val="24"/>
               </w:rPr>
             </w:r>
             <w:r>
               <w:rPr>
+                <w:rFonts w:ascii="Times New Roman" w:hAnsi="Times New Roman" w:cs="Times New Roman"/>
                 <w:noProof/>
                 <w:webHidden/>
+                <w:sz w:val="24"/>
+                <w:szCs w:val="24"/>
               </w:rPr>
               <w:fldChar w:fldCharType="separate"/>
             </w:r>
             <w:r>
               <w:rPr>
+                <w:rFonts w:ascii="Times New Roman" w:hAnsi="Times New Roman" w:cs="Times New Roman"/>
                 <w:noProof/>
                 <w:webHidden/>
+                <w:sz w:val="24"/>
+                <w:szCs w:val="24"/>
               </w:rPr>
               <w:t>5</w:t>
             </w:r>
             <w:r>
               <w:rPr>
+                <w:rFonts w:ascii="Times New Roman" w:hAnsi="Times New Roman" w:cs="Times New Roman"/>
                 <w:noProof/>
                 <w:webHidden/>
+                <w:sz w:val="24"/>
+                <w:szCs w:val="24"/>
               </w:rPr>
               <w:fldChar w:fldCharType="end"/>
             </w:r>
@@ -296,12 +371,14 @@
               <w:tab w:val="right" w:leader="dot" w:pos="8828"/>
             </w:tabs>
             <w:rPr>
-              <w:rFonts w:eastAsiaTheme="minorEastAsia"/>
+              <w:rFonts w:ascii="Times New Roman" w:eastAsiaTheme="minorEastAsia" w:hAnsi="Times New Roman" w:cs="Times New Roman"/>
               <w:noProof/>
+              <w:sz w:val="24"/>
+              <w:szCs w:val="24"/>
               <w:lang w:eastAsia="es-CO"/>
             </w:rPr>
           </w:pPr>
-          <w:hyperlink w:anchor="_Toc198067745" w:history="1">
+          <w:hyperlink w:anchor="_Toc198459002" w:history="1">
             <w:r>
               <w:rPr>
                 <w:rStyle w:val="Hipervnculo"/>
@@ -309,55 +386,78 @@
                 <w:b/>
                 <w:bCs/>
                 <w:noProof/>
+                <w:sz w:val="24"/>
+                <w:szCs w:val="24"/>
                 <w:highlight w:val="cyan"/>
               </w:rPr>
               <w:t>Parte 3: Visual - Node</w:t>
             </w:r>
             <w:r>
               <w:rPr>
+                <w:rFonts w:ascii="Times New Roman" w:hAnsi="Times New Roman" w:cs="Times New Roman"/>
                 <w:noProof/>
                 <w:webHidden/>
+                <w:sz w:val="24"/>
+                <w:szCs w:val="24"/>
               </w:rPr>
               <w:tab/>
             </w:r>
             <w:r>
               <w:rPr>
+                <w:rFonts w:ascii="Times New Roman" w:hAnsi="Times New Roman" w:cs="Times New Roman"/>
                 <w:noProof/>
                 <w:webHidden/>
+                <w:sz w:val="24"/>
+                <w:szCs w:val="24"/>
               </w:rPr>
               <w:fldChar w:fldCharType="begin"/>
             </w:r>
             <w:r>
               <w:rPr>
+                <w:rFonts w:ascii="Times New Roman" w:hAnsi="Times New Roman" w:cs="Times New Roman"/>
                 <w:noProof/>
                 <w:webHidden/>
+                <w:sz w:val="24"/>
+                <w:szCs w:val="24"/>
               </w:rPr>
-              <w:instrText xml:space="preserve"> PAGEREF _Toc198067745 \h </w:instrText>
+              <w:instrText xml:space="preserve"> PAGEREF _Toc198459002 \h </w:instrText>
             </w:r>
             <w:r>
               <w:rPr>
+                <w:rFonts w:ascii="Times New Roman" w:hAnsi="Times New Roman" w:cs="Times New Roman"/>
                 <w:noProof/>
                 <w:webHidden/>
+                <w:sz w:val="24"/>
+                <w:szCs w:val="24"/>
               </w:rPr>
             </w:r>
             <w:r>
               <w:rPr>
+                <w:rFonts w:ascii="Times New Roman" w:hAnsi="Times New Roman" w:cs="Times New Roman"/>
                 <w:noProof/>
                 <w:webHidden/>
+                <w:sz w:val="24"/>
+                <w:szCs w:val="24"/>
               </w:rPr>
               <w:fldChar w:fldCharType="separate"/>
             </w:r>
             <w:r>
               <w:rPr>
+                <w:rFonts w:ascii="Times New Roman" w:hAnsi="Times New Roman" w:cs="Times New Roman"/>
                 <w:noProof/>
                 <w:webHidden/>
+                <w:sz w:val="24"/>
+                <w:szCs w:val="24"/>
               </w:rPr>
               <w:t>9</w:t>
             </w:r>
             <w:r>
               <w:rPr>
+                <w:rFonts w:ascii="Times New Roman" w:hAnsi="Times New Roman" w:cs="Times New Roman"/>
                 <w:noProof/>
                 <w:webHidden/>
+                <w:sz w:val="24"/>
+                <w:szCs w:val="24"/>
               </w:rPr>
               <w:fldChar w:fldCharType="end"/>
             </w:r>
@@ -370,12 +470,14 @@
               <w:tab w:val="right" w:leader="dot" w:pos="8828"/>
             </w:tabs>
             <w:rPr>
-              <w:rFonts w:eastAsiaTheme="minorEastAsia"/>
+              <w:rFonts w:ascii="Times New Roman" w:eastAsiaTheme="minorEastAsia" w:hAnsi="Times New Roman" w:cs="Times New Roman"/>
               <w:noProof/>
+              <w:sz w:val="24"/>
+              <w:szCs w:val="24"/>
               <w:lang w:eastAsia="es-CO"/>
             </w:rPr>
           </w:pPr>
-          <w:hyperlink w:anchor="_Toc198067746" w:history="1">
+          <w:hyperlink w:anchor="_Toc198459003" w:history="1">
             <w:r>
               <w:rPr>
                 <w:rStyle w:val="Hipervnculo"/>
@@ -383,55 +485,78 @@
                 <w:b/>
                 <w:bCs/>
                 <w:noProof/>
+                <w:sz w:val="24"/>
+                <w:szCs w:val="24"/>
                 <w:highlight w:val="yellow"/>
               </w:rPr>
               <w:t>Parte 2 – Gestión de Productos</w:t>
             </w:r>
             <w:r>
               <w:rPr>
+                <w:rFonts w:ascii="Times New Roman" w:hAnsi="Times New Roman" w:cs="Times New Roman"/>
                 <w:noProof/>
                 <w:webHidden/>
+                <w:sz w:val="24"/>
+                <w:szCs w:val="24"/>
               </w:rPr>
               <w:tab/>
             </w:r>
             <w:r>
               <w:rPr>
+                <w:rFonts w:ascii="Times New Roman" w:hAnsi="Times New Roman" w:cs="Times New Roman"/>
                 <w:noProof/>
                 <w:webHidden/>
+                <w:sz w:val="24"/>
+                <w:szCs w:val="24"/>
               </w:rPr>
               <w:fldChar w:fldCharType="begin"/>
             </w:r>
             <w:r>
               <w:rPr>
+                <w:rFonts w:ascii="Times New Roman" w:hAnsi="Times New Roman" w:cs="Times New Roman"/>
                 <w:noProof/>
                 <w:webHidden/>
+                <w:sz w:val="24"/>
+                <w:szCs w:val="24"/>
               </w:rPr>
-              <w:instrText xml:space="preserve"> PAGEREF _Toc198067746 \h </w:instrText>
+              <w:instrText xml:space="preserve"> PAGEREF _Toc198459003 \h </w:instrText>
             </w:r>
             <w:r>
               <w:rPr>
+                <w:rFonts w:ascii="Times New Roman" w:hAnsi="Times New Roman" w:cs="Times New Roman"/>
                 <w:noProof/>
                 <w:webHidden/>
+                <w:sz w:val="24"/>
+                <w:szCs w:val="24"/>
               </w:rPr>
             </w:r>
             <w:r>
               <w:rPr>
+                <w:rFonts w:ascii="Times New Roman" w:hAnsi="Times New Roman" w:cs="Times New Roman"/>
                 <w:noProof/>
                 <w:webHidden/>
+                <w:sz w:val="24"/>
+                <w:szCs w:val="24"/>
               </w:rPr>
               <w:fldChar w:fldCharType="separate"/>
             </w:r>
             <w:r>
               <w:rPr>
+                <w:rFonts w:ascii="Times New Roman" w:hAnsi="Times New Roman" w:cs="Times New Roman"/>
                 <w:noProof/>
                 <w:webHidden/>
+                <w:sz w:val="24"/>
+                <w:szCs w:val="24"/>
               </w:rPr>
               <w:t>17</w:t>
             </w:r>
             <w:r>
               <w:rPr>
+                <w:rFonts w:ascii="Times New Roman" w:hAnsi="Times New Roman" w:cs="Times New Roman"/>
                 <w:noProof/>
                 <w:webHidden/>
+                <w:sz w:val="24"/>
+                <w:szCs w:val="24"/>
               </w:rPr>
               <w:fldChar w:fldCharType="end"/>
             </w:r>
@@ -444,12 +569,14 @@
               <w:tab w:val="right" w:leader="dot" w:pos="8828"/>
             </w:tabs>
             <w:rPr>
-              <w:rFonts w:eastAsiaTheme="minorEastAsia"/>
+              <w:rFonts w:ascii="Times New Roman" w:eastAsiaTheme="minorEastAsia" w:hAnsi="Times New Roman" w:cs="Times New Roman"/>
               <w:noProof/>
+              <w:sz w:val="24"/>
+              <w:szCs w:val="24"/>
               <w:lang w:eastAsia="es-CO"/>
             </w:rPr>
           </w:pPr>
-          <w:hyperlink w:anchor="_Toc198067747" w:history="1">
+          <w:hyperlink w:anchor="_Toc198459004" w:history="1">
             <w:r>
               <w:rPr>
                 <w:rStyle w:val="Hipervnculo"/>
@@ -457,55 +584,78 @@
                 <w:b/>
                 <w:bCs/>
                 <w:noProof/>
+                <w:sz w:val="24"/>
+                <w:szCs w:val="24"/>
                 <w:highlight w:val="cyan"/>
               </w:rPr>
               <w:t>Parte 1: Consola MongoShell</w:t>
             </w:r>
             <w:r>
               <w:rPr>
+                <w:rFonts w:ascii="Times New Roman" w:hAnsi="Times New Roman" w:cs="Times New Roman"/>
                 <w:noProof/>
                 <w:webHidden/>
+                <w:sz w:val="24"/>
+                <w:szCs w:val="24"/>
               </w:rPr>
               <w:tab/>
             </w:r>
             <w:r>
               <w:rPr>
+                <w:rFonts w:ascii="Times New Roman" w:hAnsi="Times New Roman" w:cs="Times New Roman"/>
                 <w:noProof/>
                 <w:webHidden/>
+                <w:sz w:val="24"/>
+                <w:szCs w:val="24"/>
               </w:rPr>
               <w:fldChar w:fldCharType="begin"/>
             </w:r>
             <w:r>
               <w:rPr>
+                <w:rFonts w:ascii="Times New Roman" w:hAnsi="Times New Roman" w:cs="Times New Roman"/>
                 <w:noProof/>
                 <w:webHidden/>
+                <w:sz w:val="24"/>
+                <w:szCs w:val="24"/>
               </w:rPr>
-              <w:instrText xml:space="preserve"> PAGEREF _Toc198067747 \h </w:instrText>
+              <w:instrText xml:space="preserve"> PAGEREF _Toc198459004 \h </w:instrText>
             </w:r>
             <w:r>
               <w:rPr>
+                <w:rFonts w:ascii="Times New Roman" w:hAnsi="Times New Roman" w:cs="Times New Roman"/>
                 <w:noProof/>
                 <w:webHidden/>
+                <w:sz w:val="24"/>
+                <w:szCs w:val="24"/>
               </w:rPr>
             </w:r>
             <w:r>
               <w:rPr>
+                <w:rFonts w:ascii="Times New Roman" w:hAnsi="Times New Roman" w:cs="Times New Roman"/>
                 <w:noProof/>
                 <w:webHidden/>
+                <w:sz w:val="24"/>
+                <w:szCs w:val="24"/>
               </w:rPr>
               <w:fldChar w:fldCharType="separate"/>
             </w:r>
             <w:r>
               <w:rPr>
+                <w:rFonts w:ascii="Times New Roman" w:hAnsi="Times New Roman" w:cs="Times New Roman"/>
                 <w:noProof/>
                 <w:webHidden/>
+                <w:sz w:val="24"/>
+                <w:szCs w:val="24"/>
               </w:rPr>
               <w:t>17</w:t>
             </w:r>
             <w:r>
               <w:rPr>
+                <w:rFonts w:ascii="Times New Roman" w:hAnsi="Times New Roman" w:cs="Times New Roman"/>
                 <w:noProof/>
                 <w:webHidden/>
+                <w:sz w:val="24"/>
+                <w:szCs w:val="24"/>
               </w:rPr>
               <w:fldChar w:fldCharType="end"/>
             </w:r>
@@ -518,12 +668,14 @@
               <w:tab w:val="right" w:leader="dot" w:pos="8828"/>
             </w:tabs>
             <w:rPr>
-              <w:rFonts w:eastAsiaTheme="minorEastAsia"/>
+              <w:rFonts w:ascii="Times New Roman" w:eastAsiaTheme="minorEastAsia" w:hAnsi="Times New Roman" w:cs="Times New Roman"/>
               <w:noProof/>
+              <w:sz w:val="24"/>
+              <w:szCs w:val="24"/>
               <w:lang w:eastAsia="es-CO"/>
             </w:rPr>
           </w:pPr>
-          <w:hyperlink w:anchor="_Toc198067748" w:history="1">
+          <w:hyperlink w:anchor="_Toc198459005" w:history="1">
             <w:r>
               <w:rPr>
                 <w:rStyle w:val="Hipervnculo"/>
@@ -531,55 +683,78 @@
                 <w:b/>
                 <w:bCs/>
                 <w:noProof/>
+                <w:sz w:val="24"/>
+                <w:szCs w:val="24"/>
                 <w:highlight w:val="cyan"/>
               </w:rPr>
               <w:t>Parte 2: Interfaz de Mongo</w:t>
             </w:r>
             <w:r>
               <w:rPr>
+                <w:rFonts w:ascii="Times New Roman" w:hAnsi="Times New Roman" w:cs="Times New Roman"/>
                 <w:noProof/>
                 <w:webHidden/>
+                <w:sz w:val="24"/>
+                <w:szCs w:val="24"/>
               </w:rPr>
               <w:tab/>
             </w:r>
             <w:r>
               <w:rPr>
+                <w:rFonts w:ascii="Times New Roman" w:hAnsi="Times New Roman" w:cs="Times New Roman"/>
                 <w:noProof/>
                 <w:webHidden/>
+                <w:sz w:val="24"/>
+                <w:szCs w:val="24"/>
               </w:rPr>
               <w:fldChar w:fldCharType="begin"/>
             </w:r>
             <w:r>
               <w:rPr>
+                <w:rFonts w:ascii="Times New Roman" w:hAnsi="Times New Roman" w:cs="Times New Roman"/>
                 <w:noProof/>
                 <w:webHidden/>
+                <w:sz w:val="24"/>
+                <w:szCs w:val="24"/>
               </w:rPr>
-              <w:instrText xml:space="preserve"> PAGEREF _Toc198067748 \h </w:instrText>
+              <w:instrText xml:space="preserve"> PAGEREF _Toc198459005 \h </w:instrText>
             </w:r>
             <w:r>
               <w:rPr>
+                <w:rFonts w:ascii="Times New Roman" w:hAnsi="Times New Roman" w:cs="Times New Roman"/>
                 <w:noProof/>
                 <w:webHidden/>
+                <w:sz w:val="24"/>
+                <w:szCs w:val="24"/>
               </w:rPr>
             </w:r>
             <w:r>
               <w:rPr>
+                <w:rFonts w:ascii="Times New Roman" w:hAnsi="Times New Roman" w:cs="Times New Roman"/>
                 <w:noProof/>
                 <w:webHidden/>
+                <w:sz w:val="24"/>
+                <w:szCs w:val="24"/>
               </w:rPr>
               <w:fldChar w:fldCharType="separate"/>
             </w:r>
             <w:r>
               <w:rPr>
+                <w:rFonts w:ascii="Times New Roman" w:hAnsi="Times New Roman" w:cs="Times New Roman"/>
                 <w:noProof/>
                 <w:webHidden/>
+                <w:sz w:val="24"/>
+                <w:szCs w:val="24"/>
               </w:rPr>
               <w:t>20</w:t>
             </w:r>
             <w:r>
               <w:rPr>
+                <w:rFonts w:ascii="Times New Roman" w:hAnsi="Times New Roman" w:cs="Times New Roman"/>
                 <w:noProof/>
                 <w:webHidden/>
+                <w:sz w:val="24"/>
+                <w:szCs w:val="24"/>
               </w:rPr>
               <w:fldChar w:fldCharType="end"/>
             </w:r>
@@ -592,12 +767,14 @@
               <w:tab w:val="right" w:leader="dot" w:pos="8828"/>
             </w:tabs>
             <w:rPr>
-              <w:rFonts w:eastAsiaTheme="minorEastAsia"/>
+              <w:rFonts w:ascii="Times New Roman" w:eastAsiaTheme="minorEastAsia" w:hAnsi="Times New Roman" w:cs="Times New Roman"/>
               <w:noProof/>
+              <w:sz w:val="24"/>
+              <w:szCs w:val="24"/>
               <w:lang w:eastAsia="es-CO"/>
             </w:rPr>
           </w:pPr>
-          <w:hyperlink w:anchor="_Toc198067749" w:history="1">
+          <w:hyperlink w:anchor="_Toc198459006" w:history="1">
             <w:r>
               <w:rPr>
                 <w:rStyle w:val="Hipervnculo"/>
@@ -605,55 +782,177 @@
                 <w:b/>
                 <w:bCs/>
                 <w:noProof/>
+                <w:sz w:val="24"/>
+                <w:szCs w:val="24"/>
                 <w:highlight w:val="cyan"/>
               </w:rPr>
               <w:t>Parte 3: Visual - Node</w:t>
             </w:r>
             <w:r>
               <w:rPr>
+                <w:rFonts w:ascii="Times New Roman" w:hAnsi="Times New Roman" w:cs="Times New Roman"/>
                 <w:noProof/>
                 <w:webHidden/>
+                <w:sz w:val="24"/>
+                <w:szCs w:val="24"/>
               </w:rPr>
               <w:tab/>
             </w:r>
             <w:r>
               <w:rPr>
+                <w:rFonts w:ascii="Times New Roman" w:hAnsi="Times New Roman" w:cs="Times New Roman"/>
                 <w:noProof/>
                 <w:webHidden/>
+                <w:sz w:val="24"/>
+                <w:szCs w:val="24"/>
               </w:rPr>
               <w:fldChar w:fldCharType="begin"/>
             </w:r>
             <w:r>
               <w:rPr>
+                <w:rFonts w:ascii="Times New Roman" w:hAnsi="Times New Roman" w:cs="Times New Roman"/>
                 <w:noProof/>
                 <w:webHidden/>
+                <w:sz w:val="24"/>
+                <w:szCs w:val="24"/>
               </w:rPr>
-              <w:instrText xml:space="preserve"> PAGEREF _Toc198067749 \h </w:instrText>
+              <w:instrText xml:space="preserve"> PAGEREF _Toc198459006 \h </w:instrText>
             </w:r>
             <w:r>
               <w:rPr>
+                <w:rFonts w:ascii="Times New Roman" w:hAnsi="Times New Roman" w:cs="Times New Roman"/>
                 <w:noProof/>
                 <w:webHidden/>
+                <w:sz w:val="24"/>
+                <w:szCs w:val="24"/>
               </w:rPr>
             </w:r>
             <w:r>
               <w:rPr>
+                <w:rFonts w:ascii="Times New Roman" w:hAnsi="Times New Roman" w:cs="Times New Roman"/>
                 <w:noProof/>
                 <w:webHidden/>
+                <w:sz w:val="24"/>
+                <w:szCs w:val="24"/>
               </w:rPr>
               <w:fldChar w:fldCharType="separate"/>
             </w:r>
             <w:r>
               <w:rPr>
+                <w:rFonts w:ascii="Times New Roman" w:hAnsi="Times New Roman" w:cs="Times New Roman"/>
                 <w:noProof/>
                 <w:webHidden/>
+                <w:sz w:val="24"/>
+                <w:szCs w:val="24"/>
               </w:rPr>
               <w:t>24</w:t>
             </w:r>
             <w:r>
               <w:rPr>
+                <w:rFonts w:ascii="Times New Roman" w:hAnsi="Times New Roman" w:cs="Times New Roman"/>
                 <w:noProof/>
                 <w:webHidden/>
+                <w:sz w:val="24"/>
+                <w:szCs w:val="24"/>
+              </w:rPr>
+              <w:fldChar w:fldCharType="end"/>
+            </w:r>
+          </w:hyperlink>
+        </w:p>
+        <w:p>
+          <w:pPr>
+            <w:pStyle w:val="TDC1"/>
+            <w:tabs>
+              <w:tab w:val="right" w:leader="dot" w:pos="8828"/>
+            </w:tabs>
+            <w:rPr>
+              <w:rFonts w:ascii="Times New Roman" w:eastAsiaTheme="minorEastAsia" w:hAnsi="Times New Roman" w:cs="Times New Roman"/>
+              <w:noProof/>
+              <w:sz w:val="24"/>
+              <w:szCs w:val="24"/>
+              <w:lang w:eastAsia="es-CO"/>
+            </w:rPr>
+          </w:pPr>
+          <w:hyperlink w:anchor="_Toc198459007" w:history="1">
+            <w:r>
+              <w:rPr>
+                <w:rStyle w:val="Hipervnculo"/>
+                <w:rFonts w:ascii="Times New Roman" w:hAnsi="Times New Roman" w:cs="Times New Roman"/>
+                <w:b/>
+                <w:bCs/>
+                <w:noProof/>
+                <w:sz w:val="24"/>
+                <w:szCs w:val="24"/>
+                <w:highlight w:val="yellow"/>
+              </w:rPr>
+              <w:t>Parte 3 – Agregaciones y Análisis</w:t>
+            </w:r>
+            <w:r>
+              <w:rPr>
+                <w:rFonts w:ascii="Times New Roman" w:hAnsi="Times New Roman" w:cs="Times New Roman"/>
+                <w:noProof/>
+                <w:webHidden/>
+                <w:sz w:val="24"/>
+                <w:szCs w:val="24"/>
+              </w:rPr>
+              <w:tab/>
+            </w:r>
+            <w:r>
+              <w:rPr>
+                <w:rFonts w:ascii="Times New Roman" w:hAnsi="Times New Roman" w:cs="Times New Roman"/>
+                <w:noProof/>
+                <w:webHidden/>
+                <w:sz w:val="24"/>
+                <w:szCs w:val="24"/>
+              </w:rPr>
+              <w:fldChar w:fldCharType="begin"/>
+            </w:r>
+            <w:r>
+              <w:rPr>
+                <w:rFonts w:ascii="Times New Roman" w:hAnsi="Times New Roman" w:cs="Times New Roman"/>
+                <w:noProof/>
+                <w:webHidden/>
+                <w:sz w:val="24"/>
+                <w:szCs w:val="24"/>
+              </w:rPr>
+              <w:instrText xml:space="preserve"> PAGEREF _Toc198459007 \h </w:instrText>
+            </w:r>
+            <w:r>
+              <w:rPr>
+                <w:rFonts w:ascii="Times New Roman" w:hAnsi="Times New Roman" w:cs="Times New Roman"/>
+                <w:noProof/>
+                <w:webHidden/>
+                <w:sz w:val="24"/>
+                <w:szCs w:val="24"/>
+              </w:rPr>
+            </w:r>
+            <w:r>
+              <w:rPr>
+                <w:rFonts w:ascii="Times New Roman" w:hAnsi="Times New Roman" w:cs="Times New Roman"/>
+                <w:noProof/>
+                <w:webHidden/>
+                <w:sz w:val="24"/>
+                <w:szCs w:val="24"/>
+              </w:rPr>
+              <w:fldChar w:fldCharType="separate"/>
+            </w:r>
+            <w:r>
+              <w:rPr>
+                <w:rFonts w:ascii="Times New Roman" w:hAnsi="Times New Roman" w:cs="Times New Roman"/>
+                <w:noProof/>
+                <w:webHidden/>
+                <w:sz w:val="24"/>
+                <w:szCs w:val="24"/>
+              </w:rPr>
+              <w:t>30</w:t>
+            </w:r>
+            <w:r>
+              <w:rPr>
+                <w:rFonts w:ascii="Times New Roman" w:hAnsi="Times New Roman" w:cs="Times New Roman"/>
+                <w:noProof/>
+                <w:webHidden/>
+                <w:sz w:val="24"/>
+                <w:szCs w:val="24"/>
               </w:rPr>
               <w:fldChar w:fldCharType="end"/>
             </w:r>
@@ -1113,7 +1412,7 @@
           <w:szCs w:val="24"/>
         </w:rPr>
       </w:pPr>
-      <w:bookmarkStart w:id="0" w:name="_Toc198067742"/>
+      <w:bookmarkStart w:id="0" w:name="_Toc198458999"/>
       <w:r>
         <w:rPr>
           <w:rFonts w:ascii="Times New Roman" w:hAnsi="Times New Roman" w:cs="Times New Roman"/>
@@ -1154,7 +1453,7 @@
           <w:szCs w:val="24"/>
         </w:rPr>
       </w:pPr>
-      <w:bookmarkStart w:id="1" w:name="_Toc198067743"/>
+      <w:bookmarkStart w:id="1" w:name="_Toc198459000"/>
       <w:r>
         <w:rPr>
           <w:rStyle w:val="Referenciasutil"/>
@@ -1402,6 +1701,7 @@
           <w:sz w:val="24"/>
           <w:szCs w:val="24"/>
         </w:rPr>
+        <w:lastRenderedPageBreak/>
         <w:t>Encuentra todos los usuarios</w:t>
       </w:r>
     </w:p>
@@ -1421,7 +1721,6 @@
           <w:sz w:val="24"/>
           <w:szCs w:val="24"/>
         </w:rPr>
-        <w:lastRenderedPageBreak/>
         <w:drawing>
           <wp:inline distT="0" distB="0" distL="0" distR="0" wp14:anchorId="58790A95" wp14:editId="6FE94CBA">
             <wp:extent cx="2343150" cy="2549634"/>
@@ -1973,7 +2272,7 @@
           <w:szCs w:val="24"/>
         </w:rPr>
       </w:pPr>
-      <w:bookmarkStart w:id="2" w:name="_Toc198067744"/>
+      <w:bookmarkStart w:id="2" w:name="_Toc198459001"/>
       <w:r>
         <w:rPr>
           <w:rFonts w:ascii="Times New Roman" w:hAnsi="Times New Roman" w:cs="Times New Roman"/>
@@ -2980,7 +3279,7 @@
           <w:szCs w:val="24"/>
         </w:rPr>
       </w:pPr>
-      <w:bookmarkStart w:id="3" w:name="_Toc198067745"/>
+      <w:bookmarkStart w:id="3" w:name="_Toc198459002"/>
       <w:r>
         <w:rPr>
           <w:rFonts w:ascii="Times New Roman" w:hAnsi="Times New Roman" w:cs="Times New Roman"/>
@@ -4655,7 +4954,7 @@
           <w:szCs w:val="24"/>
         </w:rPr>
       </w:pPr>
-      <w:bookmarkStart w:id="4" w:name="_Toc198067746"/>
+      <w:bookmarkStart w:id="4" w:name="_Toc198459003"/>
       <w:r>
         <w:rPr>
           <w:rFonts w:ascii="Times New Roman" w:hAnsi="Times New Roman" w:cs="Times New Roman"/>
@@ -4695,7 +4994,7 @@
           <w:szCs w:val="24"/>
         </w:rPr>
       </w:pPr>
-      <w:bookmarkStart w:id="5" w:name="_Toc198067747"/>
+      <w:bookmarkStart w:id="5" w:name="_Toc198459004"/>
       <w:r>
         <w:rPr>
           <w:rFonts w:ascii="Times New Roman" w:hAnsi="Times New Roman" w:cs="Times New Roman"/>
@@ -4719,46 +5018,7 @@
           <w:szCs w:val="24"/>
           <w:highlight w:val="cyan"/>
         </w:rPr>
-        <w:t xml:space="preserve">arte </w:t>
-      </w:r>
-      <w:r>
-        <w:rPr>
-          <w:rStyle w:val="Ttulo2Car"/>
-          <w:rFonts w:ascii="Times New Roman" w:hAnsi="Times New Roman" w:cs="Times New Roman"/>
-          <w:b/>
-          <w:bCs/>
-          <w:color w:val="auto"/>
-          <w:sz w:val="24"/>
-          <w:szCs w:val="24"/>
-          <w:highlight w:val="cyan"/>
-        </w:rPr>
-        <w:t>1</w:t>
-      </w:r>
-      <w:r>
-        <w:rPr>
-          <w:rStyle w:val="Ttulo2Car"/>
-          <w:rFonts w:ascii="Times New Roman" w:hAnsi="Times New Roman" w:cs="Times New Roman"/>
-          <w:b/>
-          <w:bCs/>
-          <w:color w:val="auto"/>
-          <w:sz w:val="24"/>
-          <w:szCs w:val="24"/>
-          <w:highlight w:val="cyan"/>
-        </w:rPr>
-        <w:t xml:space="preserve">: </w:t>
-      </w:r>
-      <w:r>
-        <w:rPr>
-          <w:rStyle w:val="Ttulo2Car"/>
-          <w:rFonts w:ascii="Times New Roman" w:hAnsi="Times New Roman" w:cs="Times New Roman"/>
-          <w:b/>
-          <w:bCs/>
-          <w:color w:val="auto"/>
-          <w:sz w:val="24"/>
-          <w:szCs w:val="24"/>
-          <w:highlight w:val="cyan"/>
-        </w:rPr>
-        <w:t xml:space="preserve">Consola </w:t>
+        <w:t xml:space="preserve">arte 1: Consola </w:t>
       </w:r>
       <w:proofErr w:type="spellStart"/>
       <w:r>
@@ -4893,6 +5153,7 @@
       <w:r>
         <w:rPr>
           <w:rFonts w:ascii="Times New Roman" w:hAnsi="Times New Roman" w:cs="Times New Roman"/>
+          <w:noProof/>
           <w:sz w:val="24"/>
           <w:szCs w:val="24"/>
         </w:rPr>
@@ -4945,6 +5206,7 @@
       <w:r>
         <w:rPr>
           <w:rFonts w:ascii="Times New Roman" w:hAnsi="Times New Roman" w:cs="Times New Roman"/>
+          <w:noProof/>
           <w:sz w:val="24"/>
           <w:szCs w:val="24"/>
         </w:rPr>
@@ -5044,6 +5306,7 @@
       <w:r>
         <w:rPr>
           <w:rFonts w:ascii="Times New Roman" w:hAnsi="Times New Roman" w:cs="Times New Roman"/>
+          <w:noProof/>
           <w:sz w:val="24"/>
           <w:szCs w:val="24"/>
         </w:rPr>
@@ -5119,6 +5382,7 @@
       <w:r>
         <w:rPr>
           <w:rFonts w:ascii="Times New Roman" w:hAnsi="Times New Roman" w:cs="Times New Roman"/>
+          <w:noProof/>
           <w:sz w:val="24"/>
           <w:szCs w:val="24"/>
         </w:rPr>
@@ -5225,6 +5489,7 @@
       <w:r>
         <w:rPr>
           <w:rFonts w:ascii="Times New Roman" w:hAnsi="Times New Roman" w:cs="Times New Roman"/>
+          <w:noProof/>
           <w:sz w:val="24"/>
           <w:szCs w:val="24"/>
         </w:rPr>
@@ -5300,6 +5565,7 @@
       <w:r>
         <w:rPr>
           <w:rFonts w:ascii="Times New Roman" w:hAnsi="Times New Roman" w:cs="Times New Roman"/>
+          <w:noProof/>
           <w:sz w:val="24"/>
           <w:szCs w:val="24"/>
         </w:rPr>
@@ -5359,29 +5625,22 @@
           <w:sz w:val="24"/>
           <w:szCs w:val="24"/>
         </w:rPr>
-        <w:t xml:space="preserve">Elimina Registros: </w:t>
-      </w:r>
-      <w:r>
-        <w:rPr>
-          <w:rFonts w:ascii="Times New Roman" w:hAnsi="Times New Roman" w:cs="Times New Roman"/>
-          <w:sz w:val="24"/>
-          <w:szCs w:val="24"/>
-        </w:rPr>
-        <w:t>Elimina todos los productos cuyo precio sea menor a $50.</w:t>
-      </w:r>
-    </w:p>
-    <w:p>
-      <w:pPr>
-        <w:jc w:val="center"/>
-        <w:rPr>
-          <w:rFonts w:ascii="Times New Roman" w:hAnsi="Times New Roman" w:cs="Times New Roman"/>
-          <w:sz w:val="24"/>
-          <w:szCs w:val="24"/>
-        </w:rPr>
-      </w:pPr>
-      <w:r>
-        <w:rPr>
-          <w:rFonts w:ascii="Times New Roman" w:hAnsi="Times New Roman" w:cs="Times New Roman"/>
+        <w:t>Elimina Registros: Elimina todos los productos cuyo precio sea menor a $50.</w:t>
+      </w:r>
+    </w:p>
+    <w:p>
+      <w:pPr>
+        <w:jc w:val="center"/>
+        <w:rPr>
+          <w:rFonts w:ascii="Times New Roman" w:hAnsi="Times New Roman" w:cs="Times New Roman"/>
+          <w:sz w:val="24"/>
+          <w:szCs w:val="24"/>
+        </w:rPr>
+      </w:pPr>
+      <w:r>
+        <w:rPr>
+          <w:rFonts w:ascii="Times New Roman" w:hAnsi="Times New Roman" w:cs="Times New Roman"/>
+          <w:noProof/>
           <w:sz w:val="24"/>
           <w:szCs w:val="24"/>
         </w:rPr>
@@ -5435,7 +5694,7 @@
           <w:szCs w:val="24"/>
         </w:rPr>
       </w:pPr>
-      <w:bookmarkStart w:id="6" w:name="_Toc198067748"/>
+      <w:bookmarkStart w:id="6" w:name="_Toc198459005"/>
       <w:r>
         <w:rPr>
           <w:rFonts w:ascii="Times New Roman" w:hAnsi="Times New Roman" w:cs="Times New Roman"/>
@@ -5459,46 +5718,7 @@
           <w:szCs w:val="24"/>
           <w:highlight w:val="cyan"/>
         </w:rPr>
-        <w:t xml:space="preserve">arte </w:t>
-      </w:r>
-      <w:r>
-        <w:rPr>
-          <w:rStyle w:val="Ttulo2Car"/>
-          <w:rFonts w:ascii="Times New Roman" w:hAnsi="Times New Roman" w:cs="Times New Roman"/>
-          <w:b/>
-          <w:bCs/>
-          <w:color w:val="auto"/>
-          <w:sz w:val="24"/>
-          <w:szCs w:val="24"/>
-          <w:highlight w:val="cyan"/>
-        </w:rPr>
-        <w:t>2</w:t>
-      </w:r>
-      <w:r>
-        <w:rPr>
-          <w:rStyle w:val="Ttulo2Car"/>
-          <w:rFonts w:ascii="Times New Roman" w:hAnsi="Times New Roman" w:cs="Times New Roman"/>
-          <w:b/>
-          <w:bCs/>
-          <w:color w:val="auto"/>
-          <w:sz w:val="24"/>
-          <w:szCs w:val="24"/>
-          <w:highlight w:val="cyan"/>
-        </w:rPr>
-        <w:t xml:space="preserve">: </w:t>
-      </w:r>
-      <w:r>
-        <w:rPr>
-          <w:rStyle w:val="Ttulo2Car"/>
-          <w:rFonts w:ascii="Times New Roman" w:hAnsi="Times New Roman" w:cs="Times New Roman"/>
-          <w:b/>
-          <w:bCs/>
-          <w:color w:val="auto"/>
-          <w:sz w:val="24"/>
-          <w:szCs w:val="24"/>
-          <w:highlight w:val="cyan"/>
-        </w:rPr>
-        <w:t>Interfaz de Mongo</w:t>
+        <w:t>arte 2: Interfaz de Mongo</w:t>
       </w:r>
       <w:bookmarkEnd w:id="6"/>
     </w:p>
@@ -5608,6 +5828,7 @@
       <w:r>
         <w:rPr>
           <w:rFonts w:ascii="Times New Roman" w:hAnsi="Times New Roman" w:cs="Times New Roman"/>
+          <w:noProof/>
           <w:sz w:val="24"/>
           <w:szCs w:val="24"/>
         </w:rPr>
@@ -5661,6 +5882,7 @@
       <w:r>
         <w:rPr>
           <w:rFonts w:ascii="Times New Roman" w:hAnsi="Times New Roman" w:cs="Times New Roman"/>
+          <w:noProof/>
           <w:sz w:val="24"/>
           <w:szCs w:val="24"/>
         </w:rPr>
@@ -5713,6 +5935,7 @@
       <w:r>
         <w:rPr>
           <w:rFonts w:ascii="Times New Roman" w:hAnsi="Times New Roman" w:cs="Times New Roman"/>
+          <w:noProof/>
           <w:sz w:val="24"/>
           <w:szCs w:val="24"/>
         </w:rPr>
@@ -5811,6 +6034,7 @@
       <w:r>
         <w:rPr>
           <w:rFonts w:ascii="Times New Roman" w:hAnsi="Times New Roman" w:cs="Times New Roman"/>
+          <w:noProof/>
           <w:sz w:val="24"/>
           <w:szCs w:val="24"/>
         </w:rPr>
@@ -5887,6 +6111,7 @@
       <w:r>
         <w:rPr>
           <w:rFonts w:ascii="Times New Roman" w:hAnsi="Times New Roman" w:cs="Times New Roman"/>
+          <w:noProof/>
           <w:sz w:val="24"/>
           <w:szCs w:val="24"/>
         </w:rPr>
@@ -5941,6 +6166,7 @@
       <w:r>
         <w:rPr>
           <w:rFonts w:ascii="Times New Roman" w:hAnsi="Times New Roman" w:cs="Times New Roman"/>
+          <w:noProof/>
           <w:sz w:val="24"/>
           <w:szCs w:val="24"/>
         </w:rPr>
@@ -6039,8 +6265,19 @@
     <w:p>
       <w:pPr>
         <w:jc w:val="center"/>
-      </w:pPr>
-      <w:r>
+        <w:rPr>
+          <w:rFonts w:ascii="Times New Roman" w:hAnsi="Times New Roman" w:cs="Times New Roman"/>
+          <w:sz w:val="24"/>
+          <w:szCs w:val="24"/>
+        </w:rPr>
+      </w:pPr>
+      <w:r>
+        <w:rPr>
+          <w:rFonts w:ascii="Times New Roman" w:hAnsi="Times New Roman" w:cs="Times New Roman"/>
+          <w:noProof/>
+          <w:sz w:val="24"/>
+          <w:szCs w:val="24"/>
+        </w:rPr>
         <w:drawing>
           <wp:inline distT="0" distB="0" distL="0" distR="0" wp14:anchorId="21EB1C8F" wp14:editId="7900DCCF">
             <wp:extent cx="5399314" cy="1356243"/>
@@ -6085,6 +6322,11 @@
           <w:ilvl w:val="1"/>
           <w:numId w:val="7"/>
         </w:numPr>
+        <w:rPr>
+          <w:rFonts w:ascii="Times New Roman" w:hAnsi="Times New Roman" w:cs="Times New Roman"/>
+          <w:sz w:val="24"/>
+          <w:szCs w:val="24"/>
+        </w:rPr>
       </w:pPr>
       <w:r>
         <w:rPr>
@@ -6098,8 +6340,19 @@
     <w:p>
       <w:pPr>
         <w:jc w:val="center"/>
-      </w:pPr>
-      <w:r>
+        <w:rPr>
+          <w:rFonts w:ascii="Times New Roman" w:hAnsi="Times New Roman" w:cs="Times New Roman"/>
+          <w:sz w:val="24"/>
+          <w:szCs w:val="24"/>
+        </w:rPr>
+      </w:pPr>
+      <w:r>
+        <w:rPr>
+          <w:rFonts w:ascii="Times New Roman" w:hAnsi="Times New Roman" w:cs="Times New Roman"/>
+          <w:noProof/>
+          <w:sz w:val="24"/>
+          <w:szCs w:val="24"/>
+        </w:rPr>
         <w:drawing>
           <wp:inline distT="0" distB="0" distL="0" distR="0" wp14:anchorId="1955E78B" wp14:editId="09E56E93">
             <wp:extent cx="5126181" cy="2388506"/>
@@ -6144,8 +6397,18 @@
           <w:ilvl w:val="0"/>
           <w:numId w:val="7"/>
         </w:numPr>
-      </w:pPr>
-      <w:r>
+        <w:rPr>
+          <w:rFonts w:ascii="Times New Roman" w:hAnsi="Times New Roman" w:cs="Times New Roman"/>
+          <w:sz w:val="24"/>
+          <w:szCs w:val="24"/>
+        </w:rPr>
+      </w:pPr>
+      <w:r>
+        <w:rPr>
+          <w:rFonts w:ascii="Times New Roman" w:hAnsi="Times New Roman" w:cs="Times New Roman"/>
+          <w:sz w:val="24"/>
+          <w:szCs w:val="24"/>
+        </w:rPr>
         <w:t>Elimina registros: Elimina todos los productos cuyo precio sea menor a $50</w:t>
       </w:r>
     </w:p>
@@ -6163,6 +6426,7 @@
       <w:r>
         <w:rPr>
           <w:rFonts w:ascii="Times New Roman" w:hAnsi="Times New Roman" w:cs="Times New Roman"/>
+          <w:noProof/>
           <w:sz w:val="24"/>
           <w:szCs w:val="24"/>
         </w:rPr>
@@ -6216,7 +6480,7 @@
           <w:szCs w:val="24"/>
         </w:rPr>
       </w:pPr>
-      <w:bookmarkStart w:id="7" w:name="_Toc198067749"/>
+      <w:bookmarkStart w:id="7" w:name="_Toc198459006"/>
       <w:r>
         <w:rPr>
           <w:rFonts w:ascii="Times New Roman" w:hAnsi="Times New Roman" w:cs="Times New Roman"/>
@@ -7605,6 +7869,873 @@
         </w:drawing>
       </w:r>
     </w:p>
+    <w:p>
+      <w:pPr>
+        <w:pStyle w:val="Ttulo1"/>
+        <w:jc w:val="center"/>
+        <w:rPr>
+          <w:rFonts w:ascii="Times New Roman" w:hAnsi="Times New Roman" w:cs="Times New Roman"/>
+          <w:b/>
+          <w:bCs/>
+          <w:color w:val="auto"/>
+          <w:sz w:val="24"/>
+          <w:szCs w:val="24"/>
+        </w:rPr>
+      </w:pPr>
+      <w:bookmarkStart w:id="8" w:name="_Toc198459007"/>
+      <w:r>
+        <w:rPr>
+          <w:rFonts w:ascii="Times New Roman" w:hAnsi="Times New Roman" w:cs="Times New Roman"/>
+          <w:b/>
+          <w:bCs/>
+          <w:color w:val="auto"/>
+          <w:sz w:val="24"/>
+          <w:szCs w:val="24"/>
+          <w:highlight w:val="yellow"/>
+        </w:rPr>
+        <w:t xml:space="preserve">Parte </w:t>
+      </w:r>
+      <w:r>
+        <w:rPr>
+          <w:rFonts w:ascii="Times New Roman" w:hAnsi="Times New Roman" w:cs="Times New Roman"/>
+          <w:b/>
+          <w:bCs/>
+          <w:color w:val="auto"/>
+          <w:sz w:val="24"/>
+          <w:szCs w:val="24"/>
+          <w:highlight w:val="yellow"/>
+        </w:rPr>
+        <w:t>3</w:t>
+      </w:r>
+      <w:r>
+        <w:rPr>
+          <w:rFonts w:ascii="Times New Roman" w:hAnsi="Times New Roman" w:cs="Times New Roman"/>
+          <w:b/>
+          <w:bCs/>
+          <w:color w:val="auto"/>
+          <w:sz w:val="24"/>
+          <w:szCs w:val="24"/>
+          <w:highlight w:val="yellow"/>
+        </w:rPr>
+        <w:t xml:space="preserve"> – </w:t>
+      </w:r>
+      <w:r>
+        <w:rPr>
+          <w:rFonts w:ascii="Times New Roman" w:hAnsi="Times New Roman" w:cs="Times New Roman"/>
+          <w:b/>
+          <w:bCs/>
+          <w:color w:val="auto"/>
+          <w:sz w:val="24"/>
+          <w:szCs w:val="24"/>
+          <w:highlight w:val="yellow"/>
+        </w:rPr>
+        <w:t>Agregaciones y Análisis</w:t>
+      </w:r>
+      <w:bookmarkEnd w:id="8"/>
+    </w:p>
+    <w:p>
+      <w:pPr>
+        <w:pStyle w:val="Ttulo2"/>
+        <w:rPr>
+          <w:rStyle w:val="Referenciasutil"/>
+          <w:rFonts w:ascii="Times New Roman" w:hAnsi="Times New Roman" w:cs="Times New Roman"/>
+          <w:b/>
+          <w:bCs/>
+          <w:smallCaps w:val="0"/>
+          <w:color w:val="auto"/>
+          <w:sz w:val="24"/>
+          <w:szCs w:val="24"/>
+        </w:rPr>
+      </w:pPr>
+      <w:bookmarkStart w:id="9" w:name="_Toc198067743"/>
+      <w:r>
+        <w:rPr>
+          <w:rStyle w:val="Referenciasutil"/>
+          <w:rFonts w:ascii="Times New Roman" w:hAnsi="Times New Roman" w:cs="Times New Roman"/>
+          <w:b/>
+          <w:bCs/>
+          <w:smallCaps w:val="0"/>
+          <w:color w:val="auto"/>
+          <w:sz w:val="24"/>
+          <w:szCs w:val="24"/>
+          <w:highlight w:val="cyan"/>
+        </w:rPr>
+        <w:t xml:space="preserve">Forma </w:t>
+      </w:r>
+      <w:r>
+        <w:rPr>
+          <w:rStyle w:val="Referenciasutil"/>
+          <w:rFonts w:ascii="Times New Roman" w:hAnsi="Times New Roman" w:cs="Times New Roman"/>
+          <w:b/>
+          <w:bCs/>
+          <w:smallCaps w:val="0"/>
+          <w:color w:val="auto"/>
+          <w:sz w:val="24"/>
+          <w:szCs w:val="24"/>
+          <w:highlight w:val="cyan"/>
+        </w:rPr>
+        <w:t>3</w:t>
+      </w:r>
+      <w:r>
+        <w:rPr>
+          <w:rStyle w:val="Referenciasutil"/>
+          <w:rFonts w:ascii="Times New Roman" w:hAnsi="Times New Roman" w:cs="Times New Roman"/>
+          <w:b/>
+          <w:bCs/>
+          <w:smallCaps w:val="0"/>
+          <w:color w:val="auto"/>
+          <w:sz w:val="24"/>
+          <w:szCs w:val="24"/>
+          <w:highlight w:val="cyan"/>
+        </w:rPr>
+        <w:t xml:space="preserve">: </w:t>
+      </w:r>
+      <w:r>
+        <w:rPr>
+          <w:rStyle w:val="Referenciasutil"/>
+          <w:rFonts w:ascii="Times New Roman" w:hAnsi="Times New Roman" w:cs="Times New Roman"/>
+          <w:b/>
+          <w:bCs/>
+          <w:smallCaps w:val="0"/>
+          <w:color w:val="auto"/>
+          <w:sz w:val="24"/>
+          <w:szCs w:val="24"/>
+          <w:highlight w:val="cyan"/>
+        </w:rPr>
+        <w:t xml:space="preserve">Visual – </w:t>
+      </w:r>
+      <w:proofErr w:type="spellStart"/>
+      <w:r>
+        <w:rPr>
+          <w:rStyle w:val="Referenciasutil"/>
+          <w:rFonts w:ascii="Times New Roman" w:hAnsi="Times New Roman" w:cs="Times New Roman"/>
+          <w:b/>
+          <w:bCs/>
+          <w:smallCaps w:val="0"/>
+          <w:color w:val="auto"/>
+          <w:sz w:val="24"/>
+          <w:szCs w:val="24"/>
+          <w:highlight w:val="cyan"/>
+        </w:rPr>
+        <w:t>Node</w:t>
+      </w:r>
+      <w:bookmarkEnd w:id="9"/>
+      <w:proofErr w:type="spellEnd"/>
+    </w:p>
+    <w:p>
+      <w:pPr>
+        <w:pStyle w:val="Prrafodelista"/>
+        <w:numPr>
+          <w:ilvl w:val="0"/>
+          <w:numId w:val="11"/>
+        </w:numPr>
+        <w:rPr>
+          <w:rFonts w:ascii="Times New Roman" w:hAnsi="Times New Roman" w:cs="Times New Roman"/>
+          <w:sz w:val="24"/>
+          <w:szCs w:val="24"/>
+        </w:rPr>
+      </w:pPr>
+      <w:r>
+        <w:rPr>
+          <w:rFonts w:ascii="Times New Roman" w:hAnsi="Times New Roman" w:cs="Times New Roman"/>
+          <w:sz w:val="24"/>
+          <w:szCs w:val="24"/>
+        </w:rPr>
+        <w:t xml:space="preserve">Realiza una agregación para calcular: </w:t>
+      </w:r>
+    </w:p>
+    <w:p>
+      <w:pPr>
+        <w:pStyle w:val="Prrafodelista"/>
+        <w:rPr>
+          <w:rFonts w:ascii="Times New Roman" w:hAnsi="Times New Roman" w:cs="Times New Roman"/>
+          <w:sz w:val="24"/>
+          <w:szCs w:val="24"/>
+        </w:rPr>
+      </w:pPr>
+      <w:r>
+        <w:rPr>
+          <w:rFonts w:ascii="Times New Roman" w:hAnsi="Times New Roman" w:cs="Times New Roman"/>
+          <w:sz w:val="24"/>
+          <w:szCs w:val="24"/>
+        </w:rPr>
+        <w:t>• El precio promedio de los productos agrupados por categoría.</w:t>
+      </w:r>
+    </w:p>
+    <w:p>
+      <w:pPr>
+        <w:jc w:val="center"/>
+        <w:rPr>
+          <w:rFonts w:ascii="Times New Roman" w:hAnsi="Times New Roman" w:cs="Times New Roman"/>
+          <w:sz w:val="24"/>
+          <w:szCs w:val="24"/>
+        </w:rPr>
+      </w:pPr>
+      <w:r>
+        <w:rPr>
+          <w:rFonts w:ascii="Times New Roman" w:hAnsi="Times New Roman" w:cs="Times New Roman"/>
+          <w:sz w:val="24"/>
+          <w:szCs w:val="24"/>
+        </w:rPr>
+        <w:drawing>
+          <wp:inline distT="0" distB="0" distL="0" distR="0" wp14:anchorId="238DCF9C" wp14:editId="6E07A3DC">
+            <wp:extent cx="3787140" cy="2362356"/>
+            <wp:effectExtent l="0" t="0" r="3810" b="0"/>
+            <wp:docPr id="78" name="Imagen 78"/>
+            <wp:cNvGraphicFramePr>
+              <a:graphicFrameLocks xmlns:a="http://schemas.openxmlformats.org/drawingml/2006/main" noChangeAspect="1"/>
+            </wp:cNvGraphicFramePr>
+            <a:graphic xmlns:a="http://schemas.openxmlformats.org/drawingml/2006/main">
+              <a:graphicData uri="http://schemas.openxmlformats.org/drawingml/2006/picture">
+                <pic:pic xmlns:pic="http://schemas.openxmlformats.org/drawingml/2006/picture">
+                  <pic:nvPicPr>
+                    <pic:cNvPr id="1" name=""/>
+                    <pic:cNvPicPr/>
+                  </pic:nvPicPr>
+                  <pic:blipFill>
+                    <a:blip r:embed="rId86"/>
+                    <a:stretch>
+                      <a:fillRect/>
+                    </a:stretch>
+                  </pic:blipFill>
+                  <pic:spPr>
+                    <a:xfrm>
+                      <a:off x="0" y="0"/>
+                      <a:ext cx="3792080" cy="2365437"/>
+                    </a:xfrm>
+                    <a:prstGeom prst="rect">
+                      <a:avLst/>
+                    </a:prstGeom>
+                  </pic:spPr>
+                </pic:pic>
+              </a:graphicData>
+            </a:graphic>
+          </wp:inline>
+        </w:drawing>
+      </w:r>
+    </w:p>
+    <w:p>
+      <w:pPr>
+        <w:rPr>
+          <w:rFonts w:ascii="Times New Roman" w:hAnsi="Times New Roman" w:cs="Times New Roman"/>
+          <w:sz w:val="24"/>
+          <w:szCs w:val="24"/>
+        </w:rPr>
+      </w:pPr>
+      <w:r>
+        <w:rPr>
+          <w:rFonts w:ascii="Times New Roman" w:hAnsi="Times New Roman" w:cs="Times New Roman"/>
+          <w:sz w:val="24"/>
+          <w:szCs w:val="24"/>
+        </w:rPr>
+        <w:t xml:space="preserve">La visualización la realicé con </w:t>
+      </w:r>
+      <w:proofErr w:type="spellStart"/>
+      <w:r>
+        <w:rPr>
+          <w:rFonts w:ascii="Times New Roman" w:hAnsi="Times New Roman" w:cs="Times New Roman"/>
+          <w:sz w:val="24"/>
+          <w:szCs w:val="24"/>
+        </w:rPr>
+        <w:t>Postman</w:t>
+      </w:r>
+      <w:proofErr w:type="spellEnd"/>
+      <w:r>
+        <w:rPr>
+          <w:rFonts w:ascii="Times New Roman" w:hAnsi="Times New Roman" w:cs="Times New Roman"/>
+          <w:sz w:val="24"/>
+          <w:szCs w:val="24"/>
+        </w:rPr>
+        <w:t>:</w:t>
+      </w:r>
+    </w:p>
+    <w:p>
+      <w:pPr>
+        <w:jc w:val="center"/>
+        <w:rPr>
+          <w:rFonts w:ascii="Times New Roman" w:hAnsi="Times New Roman" w:cs="Times New Roman"/>
+          <w:sz w:val="24"/>
+          <w:szCs w:val="24"/>
+        </w:rPr>
+      </w:pPr>
+      <w:r>
+        <w:rPr>
+          <w:rFonts w:ascii="Times New Roman" w:hAnsi="Times New Roman" w:cs="Times New Roman"/>
+          <w:sz w:val="24"/>
+          <w:szCs w:val="24"/>
+        </w:rPr>
+        <w:lastRenderedPageBreak/>
+        <w:drawing>
+          <wp:inline distT="0" distB="0" distL="0" distR="0" wp14:anchorId="392651DF" wp14:editId="694D6040">
+            <wp:extent cx="3177540" cy="3228234"/>
+            <wp:effectExtent l="0" t="0" r="3810" b="0"/>
+            <wp:docPr id="79" name="Imagen 79"/>
+            <wp:cNvGraphicFramePr>
+              <a:graphicFrameLocks xmlns:a="http://schemas.openxmlformats.org/drawingml/2006/main" noChangeAspect="1"/>
+            </wp:cNvGraphicFramePr>
+            <a:graphic xmlns:a="http://schemas.openxmlformats.org/drawingml/2006/main">
+              <a:graphicData uri="http://schemas.openxmlformats.org/drawingml/2006/picture">
+                <pic:pic xmlns:pic="http://schemas.openxmlformats.org/drawingml/2006/picture">
+                  <pic:nvPicPr>
+                    <pic:cNvPr id="1" name=""/>
+                    <pic:cNvPicPr/>
+                  </pic:nvPicPr>
+                  <pic:blipFill>
+                    <a:blip r:embed="rId87"/>
+                    <a:stretch>
+                      <a:fillRect/>
+                    </a:stretch>
+                  </pic:blipFill>
+                  <pic:spPr>
+                    <a:xfrm>
+                      <a:off x="0" y="0"/>
+                      <a:ext cx="3182430" cy="3233202"/>
+                    </a:xfrm>
+                    <a:prstGeom prst="rect">
+                      <a:avLst/>
+                    </a:prstGeom>
+                  </pic:spPr>
+                </pic:pic>
+              </a:graphicData>
+            </a:graphic>
+          </wp:inline>
+        </w:drawing>
+      </w:r>
+    </w:p>
+    <w:p>
+      <w:pPr>
+        <w:pStyle w:val="Prrafodelista"/>
+        <w:numPr>
+          <w:ilvl w:val="0"/>
+          <w:numId w:val="11"/>
+        </w:numPr>
+        <w:rPr>
+          <w:rFonts w:ascii="Times New Roman" w:hAnsi="Times New Roman" w:cs="Times New Roman"/>
+          <w:sz w:val="24"/>
+          <w:szCs w:val="24"/>
+        </w:rPr>
+      </w:pPr>
+      <w:r>
+        <w:rPr>
+          <w:rFonts w:ascii="Times New Roman" w:hAnsi="Times New Roman" w:cs="Times New Roman"/>
+          <w:sz w:val="24"/>
+          <w:szCs w:val="24"/>
+        </w:rPr>
+        <w:t xml:space="preserve">Crea una consulta que devuelva: </w:t>
+      </w:r>
+    </w:p>
+    <w:p>
+      <w:pPr>
+        <w:pStyle w:val="Prrafodelista"/>
+        <w:rPr>
+          <w:rFonts w:ascii="Times New Roman" w:hAnsi="Times New Roman" w:cs="Times New Roman"/>
+          <w:sz w:val="24"/>
+          <w:szCs w:val="24"/>
+        </w:rPr>
+      </w:pPr>
+      <w:r>
+        <w:rPr>
+          <w:rFonts w:ascii="Times New Roman" w:hAnsi="Times New Roman" w:cs="Times New Roman"/>
+          <w:sz w:val="24"/>
+          <w:szCs w:val="24"/>
+        </w:rPr>
+        <w:t>• La categoría con el mayor precio promedio.</w:t>
+      </w:r>
+    </w:p>
+    <w:p>
+      <w:pPr>
+        <w:jc w:val="center"/>
+        <w:rPr>
+          <w:rFonts w:ascii="Times New Roman" w:hAnsi="Times New Roman" w:cs="Times New Roman"/>
+          <w:sz w:val="24"/>
+          <w:szCs w:val="24"/>
+        </w:rPr>
+      </w:pPr>
+      <w:r>
+        <w:rPr>
+          <w:rFonts w:ascii="Times New Roman" w:hAnsi="Times New Roman" w:cs="Times New Roman"/>
+          <w:sz w:val="24"/>
+          <w:szCs w:val="24"/>
+        </w:rPr>
+        <w:drawing>
+          <wp:inline distT="0" distB="0" distL="0" distR="0" wp14:anchorId="693F9346" wp14:editId="38F4B035">
+            <wp:extent cx="4241680" cy="2727960"/>
+            <wp:effectExtent l="0" t="0" r="6985" b="0"/>
+            <wp:docPr id="80" name="Imagen 80"/>
+            <wp:cNvGraphicFramePr>
+              <a:graphicFrameLocks xmlns:a="http://schemas.openxmlformats.org/drawingml/2006/main" noChangeAspect="1"/>
+            </wp:cNvGraphicFramePr>
+            <a:graphic xmlns:a="http://schemas.openxmlformats.org/drawingml/2006/main">
+              <a:graphicData uri="http://schemas.openxmlformats.org/drawingml/2006/picture">
+                <pic:pic xmlns:pic="http://schemas.openxmlformats.org/drawingml/2006/picture">
+                  <pic:nvPicPr>
+                    <pic:cNvPr id="1" name=""/>
+                    <pic:cNvPicPr/>
+                  </pic:nvPicPr>
+                  <pic:blipFill>
+                    <a:blip r:embed="rId88"/>
+                    <a:stretch>
+                      <a:fillRect/>
+                    </a:stretch>
+                  </pic:blipFill>
+                  <pic:spPr>
+                    <a:xfrm>
+                      <a:off x="0" y="0"/>
+                      <a:ext cx="4247240" cy="2731536"/>
+                    </a:xfrm>
+                    <a:prstGeom prst="rect">
+                      <a:avLst/>
+                    </a:prstGeom>
+                  </pic:spPr>
+                </pic:pic>
+              </a:graphicData>
+            </a:graphic>
+          </wp:inline>
+        </w:drawing>
+      </w:r>
+    </w:p>
+    <w:p>
+      <w:pPr>
+        <w:jc w:val="center"/>
+        <w:rPr>
+          <w:rFonts w:ascii="Times New Roman" w:hAnsi="Times New Roman" w:cs="Times New Roman"/>
+          <w:sz w:val="24"/>
+          <w:szCs w:val="24"/>
+        </w:rPr>
+      </w:pPr>
+      <w:r>
+        <w:rPr>
+          <w:rFonts w:ascii="Times New Roman" w:hAnsi="Times New Roman" w:cs="Times New Roman"/>
+          <w:sz w:val="24"/>
+          <w:szCs w:val="24"/>
+        </w:rPr>
+        <w:lastRenderedPageBreak/>
+        <w:t xml:space="preserve"> </w:t>
+      </w:r>
+      <w:r>
+        <w:rPr>
+          <w:rFonts w:ascii="Times New Roman" w:hAnsi="Times New Roman" w:cs="Times New Roman"/>
+          <w:sz w:val="24"/>
+          <w:szCs w:val="24"/>
+        </w:rPr>
+        <w:drawing>
+          <wp:inline distT="0" distB="0" distL="0" distR="0" wp14:anchorId="38CBFFE3" wp14:editId="7F46A91E">
+            <wp:extent cx="3992880" cy="2892782"/>
+            <wp:effectExtent l="0" t="0" r="7620" b="3175"/>
+            <wp:docPr id="81" name="Imagen 81"/>
+            <wp:cNvGraphicFramePr>
+              <a:graphicFrameLocks xmlns:a="http://schemas.openxmlformats.org/drawingml/2006/main" noChangeAspect="1"/>
+            </wp:cNvGraphicFramePr>
+            <a:graphic xmlns:a="http://schemas.openxmlformats.org/drawingml/2006/main">
+              <a:graphicData uri="http://schemas.openxmlformats.org/drawingml/2006/picture">
+                <pic:pic xmlns:pic="http://schemas.openxmlformats.org/drawingml/2006/picture">
+                  <pic:nvPicPr>
+                    <pic:cNvPr id="1" name=""/>
+                    <pic:cNvPicPr/>
+                  </pic:nvPicPr>
+                  <pic:blipFill>
+                    <a:blip r:embed="rId89"/>
+                    <a:stretch>
+                      <a:fillRect/>
+                    </a:stretch>
+                  </pic:blipFill>
+                  <pic:spPr>
+                    <a:xfrm>
+                      <a:off x="0" y="0"/>
+                      <a:ext cx="4003249" cy="2900294"/>
+                    </a:xfrm>
+                    <a:prstGeom prst="rect">
+                      <a:avLst/>
+                    </a:prstGeom>
+                  </pic:spPr>
+                </pic:pic>
+              </a:graphicData>
+            </a:graphic>
+          </wp:inline>
+        </w:drawing>
+      </w:r>
+    </w:p>
+    <w:p>
+      <w:pPr>
+        <w:pStyle w:val="Ttulo1"/>
+        <w:jc w:val="center"/>
+        <w:rPr>
+          <w:rFonts w:ascii="Times New Roman" w:hAnsi="Times New Roman" w:cs="Times New Roman"/>
+          <w:b/>
+          <w:bCs/>
+          <w:color w:val="auto"/>
+          <w:sz w:val="24"/>
+          <w:szCs w:val="24"/>
+        </w:rPr>
+      </w:pPr>
+      <w:r>
+        <w:rPr>
+          <w:rFonts w:ascii="Times New Roman" w:hAnsi="Times New Roman" w:cs="Times New Roman"/>
+          <w:b/>
+          <w:bCs/>
+          <w:color w:val="auto"/>
+          <w:sz w:val="24"/>
+          <w:szCs w:val="24"/>
+          <w:highlight w:val="yellow"/>
+        </w:rPr>
+        <w:t>Desafíos Adicionales</w:t>
+      </w:r>
+    </w:p>
+    <w:p>
+      <w:pPr>
+        <w:pStyle w:val="Ttulo2"/>
+        <w:rPr>
+          <w:rStyle w:val="Referenciasutil"/>
+          <w:rFonts w:ascii="Times New Roman" w:hAnsi="Times New Roman" w:cs="Times New Roman"/>
+          <w:b/>
+          <w:bCs/>
+          <w:smallCaps w:val="0"/>
+          <w:color w:val="auto"/>
+          <w:sz w:val="24"/>
+          <w:szCs w:val="24"/>
+        </w:rPr>
+      </w:pPr>
+      <w:r>
+        <w:rPr>
+          <w:rStyle w:val="Referenciasutil"/>
+          <w:rFonts w:ascii="Times New Roman" w:hAnsi="Times New Roman" w:cs="Times New Roman"/>
+          <w:b/>
+          <w:bCs/>
+          <w:smallCaps w:val="0"/>
+          <w:color w:val="auto"/>
+          <w:sz w:val="24"/>
+          <w:szCs w:val="24"/>
+          <w:highlight w:val="cyan"/>
+        </w:rPr>
+        <w:t xml:space="preserve">Forma 3: Visual – </w:t>
+      </w:r>
+      <w:proofErr w:type="spellStart"/>
+      <w:r>
+        <w:rPr>
+          <w:rStyle w:val="Referenciasutil"/>
+          <w:rFonts w:ascii="Times New Roman" w:hAnsi="Times New Roman" w:cs="Times New Roman"/>
+          <w:b/>
+          <w:bCs/>
+          <w:smallCaps w:val="0"/>
+          <w:color w:val="auto"/>
+          <w:sz w:val="24"/>
+          <w:szCs w:val="24"/>
+          <w:highlight w:val="cyan"/>
+        </w:rPr>
+        <w:t>Node</w:t>
+      </w:r>
+      <w:proofErr w:type="spellEnd"/>
+    </w:p>
+    <w:p>
+      <w:pPr>
+        <w:pStyle w:val="Prrafodelista"/>
+        <w:numPr>
+          <w:ilvl w:val="0"/>
+          <w:numId w:val="12"/>
+        </w:numPr>
+        <w:rPr>
+          <w:rFonts w:ascii="Times New Roman" w:hAnsi="Times New Roman" w:cs="Times New Roman"/>
+          <w:sz w:val="24"/>
+          <w:szCs w:val="24"/>
+        </w:rPr>
+      </w:pPr>
+      <w:r>
+        <w:rPr>
+          <w:rFonts w:ascii="Times New Roman" w:hAnsi="Times New Roman" w:cs="Times New Roman"/>
+          <w:sz w:val="24"/>
+          <w:szCs w:val="24"/>
+        </w:rPr>
+        <w:t>Desafío 1: Encuentra el número total de productos por categoría.</w:t>
+      </w:r>
+    </w:p>
+    <w:p>
+      <w:pPr>
+        <w:pStyle w:val="Prrafodelista"/>
+        <w:jc w:val="center"/>
+        <w:rPr>
+          <w:rFonts w:ascii="Times New Roman" w:hAnsi="Times New Roman" w:cs="Times New Roman"/>
+          <w:sz w:val="24"/>
+          <w:szCs w:val="24"/>
+        </w:rPr>
+      </w:pPr>
+      <w:r>
+        <w:rPr>
+          <w:rFonts w:ascii="Times New Roman" w:hAnsi="Times New Roman" w:cs="Times New Roman"/>
+          <w:sz w:val="24"/>
+          <w:szCs w:val="24"/>
+        </w:rPr>
+        <w:drawing>
+          <wp:inline distT="0" distB="0" distL="0" distR="0" wp14:anchorId="39B1B88A" wp14:editId="522EED0F">
+            <wp:extent cx="4503420" cy="2256806"/>
+            <wp:effectExtent l="0" t="0" r="0" b="0"/>
+            <wp:docPr id="82" name="Imagen 82"/>
+            <wp:cNvGraphicFramePr>
+              <a:graphicFrameLocks xmlns:a="http://schemas.openxmlformats.org/drawingml/2006/main" noChangeAspect="1"/>
+            </wp:cNvGraphicFramePr>
+            <a:graphic xmlns:a="http://schemas.openxmlformats.org/drawingml/2006/main">
+              <a:graphicData uri="http://schemas.openxmlformats.org/drawingml/2006/picture">
+                <pic:pic xmlns:pic="http://schemas.openxmlformats.org/drawingml/2006/picture">
+                  <pic:nvPicPr>
+                    <pic:cNvPr id="1" name=""/>
+                    <pic:cNvPicPr/>
+                  </pic:nvPicPr>
+                  <pic:blipFill>
+                    <a:blip r:embed="rId90"/>
+                    <a:stretch>
+                      <a:fillRect/>
+                    </a:stretch>
+                  </pic:blipFill>
+                  <pic:spPr>
+                    <a:xfrm>
+                      <a:off x="0" y="0"/>
+                      <a:ext cx="4516760" cy="2263491"/>
+                    </a:xfrm>
+                    <a:prstGeom prst="rect">
+                      <a:avLst/>
+                    </a:prstGeom>
+                  </pic:spPr>
+                </pic:pic>
+              </a:graphicData>
+            </a:graphic>
+          </wp:inline>
+        </w:drawing>
+      </w:r>
+    </w:p>
+    <w:p>
+      <w:pPr>
+        <w:pStyle w:val="Prrafodelista"/>
+        <w:jc w:val="center"/>
+        <w:rPr>
+          <w:rFonts w:ascii="Times New Roman" w:hAnsi="Times New Roman" w:cs="Times New Roman"/>
+          <w:sz w:val="24"/>
+          <w:szCs w:val="24"/>
+        </w:rPr>
+      </w:pPr>
+      <w:r>
+        <w:rPr>
+          <w:rFonts w:ascii="Times New Roman" w:hAnsi="Times New Roman" w:cs="Times New Roman"/>
+          <w:sz w:val="24"/>
+          <w:szCs w:val="24"/>
+        </w:rPr>
+        <w:lastRenderedPageBreak/>
+        <w:drawing>
+          <wp:inline distT="0" distB="0" distL="0" distR="0" wp14:anchorId="5E643712" wp14:editId="403987FA">
+            <wp:extent cx="3025140" cy="3481752"/>
+            <wp:effectExtent l="0" t="0" r="3810" b="4445"/>
+            <wp:docPr id="83" name="Imagen 83"/>
+            <wp:cNvGraphicFramePr>
+              <a:graphicFrameLocks xmlns:a="http://schemas.openxmlformats.org/drawingml/2006/main" noChangeAspect="1"/>
+            </wp:cNvGraphicFramePr>
+            <a:graphic xmlns:a="http://schemas.openxmlformats.org/drawingml/2006/main">
+              <a:graphicData uri="http://schemas.openxmlformats.org/drawingml/2006/picture">
+                <pic:pic xmlns:pic="http://schemas.openxmlformats.org/drawingml/2006/picture">
+                  <pic:nvPicPr>
+                    <pic:cNvPr id="1" name=""/>
+                    <pic:cNvPicPr/>
+                  </pic:nvPicPr>
+                  <pic:blipFill>
+                    <a:blip r:embed="rId91"/>
+                    <a:stretch>
+                      <a:fillRect/>
+                    </a:stretch>
+                  </pic:blipFill>
+                  <pic:spPr>
+                    <a:xfrm>
+                      <a:off x="0" y="0"/>
+                      <a:ext cx="3033691" cy="3491594"/>
+                    </a:xfrm>
+                    <a:prstGeom prst="rect">
+                      <a:avLst/>
+                    </a:prstGeom>
+                  </pic:spPr>
+                </pic:pic>
+              </a:graphicData>
+            </a:graphic>
+          </wp:inline>
+        </w:drawing>
+      </w:r>
+    </w:p>
+    <w:p>
+      <w:pPr>
+        <w:pStyle w:val="Prrafodelista"/>
+        <w:numPr>
+          <w:ilvl w:val="0"/>
+          <w:numId w:val="12"/>
+        </w:numPr>
+        <w:rPr>
+          <w:rFonts w:ascii="Times New Roman" w:hAnsi="Times New Roman" w:cs="Times New Roman"/>
+          <w:sz w:val="24"/>
+          <w:szCs w:val="24"/>
+        </w:rPr>
+      </w:pPr>
+      <w:r>
+        <w:rPr>
+          <w:rFonts w:ascii="Times New Roman" w:hAnsi="Times New Roman" w:cs="Times New Roman"/>
+          <w:sz w:val="24"/>
+          <w:szCs w:val="24"/>
+        </w:rPr>
+        <w:t>Desafío 2: Implementa un sistema de búsqueda en la colección productos que permita</w:t>
+      </w:r>
+      <w:r>
+        <w:rPr>
+          <w:rFonts w:ascii="Times New Roman" w:hAnsi="Times New Roman" w:cs="Times New Roman"/>
+          <w:sz w:val="24"/>
+          <w:szCs w:val="24"/>
+        </w:rPr>
+        <w:t xml:space="preserve"> </w:t>
+      </w:r>
+      <w:r>
+        <w:rPr>
+          <w:rFonts w:ascii="Times New Roman" w:hAnsi="Times New Roman" w:cs="Times New Roman"/>
+          <w:sz w:val="24"/>
+          <w:szCs w:val="24"/>
+        </w:rPr>
+        <w:t>encontrar productos cuyo nombre contenga una palabra clave (por ejemplo, “</w:t>
+      </w:r>
+      <w:proofErr w:type="spellStart"/>
+      <w:r>
+        <w:rPr>
+          <w:rFonts w:ascii="Times New Roman" w:hAnsi="Times New Roman" w:cs="Times New Roman"/>
+          <w:sz w:val="24"/>
+          <w:szCs w:val="24"/>
+        </w:rPr>
+        <w:t>smart</w:t>
+      </w:r>
+      <w:proofErr w:type="spellEnd"/>
+      <w:r>
+        <w:rPr>
+          <w:rFonts w:ascii="Times New Roman" w:hAnsi="Times New Roman" w:cs="Times New Roman"/>
+          <w:sz w:val="24"/>
+          <w:szCs w:val="24"/>
+        </w:rPr>
+        <w:t>”).</w:t>
+      </w:r>
+    </w:p>
+    <w:p>
+      <w:pPr>
+        <w:ind w:left="360"/>
+        <w:rPr>
+          <w:rFonts w:ascii="Times New Roman" w:hAnsi="Times New Roman" w:cs="Times New Roman"/>
+          <w:sz w:val="24"/>
+          <w:szCs w:val="24"/>
+        </w:rPr>
+      </w:pPr>
+      <w:r>
+        <w:rPr>
+          <w:rFonts w:ascii="Times New Roman" w:hAnsi="Times New Roman" w:cs="Times New Roman"/>
+          <w:sz w:val="24"/>
+          <w:szCs w:val="24"/>
+        </w:rPr>
+        <w:drawing>
+          <wp:inline distT="0" distB="0" distL="0" distR="0" wp14:anchorId="51807838" wp14:editId="554B65E5">
+            <wp:extent cx="5612130" cy="1483995"/>
+            <wp:effectExtent l="0" t="0" r="7620" b="1905"/>
+            <wp:docPr id="85" name="Imagen 85"/>
+            <wp:cNvGraphicFramePr>
+              <a:graphicFrameLocks xmlns:a="http://schemas.openxmlformats.org/drawingml/2006/main" noChangeAspect="1"/>
+            </wp:cNvGraphicFramePr>
+            <a:graphic xmlns:a="http://schemas.openxmlformats.org/drawingml/2006/main">
+              <a:graphicData uri="http://schemas.openxmlformats.org/drawingml/2006/picture">
+                <pic:pic xmlns:pic="http://schemas.openxmlformats.org/drawingml/2006/picture">
+                  <pic:nvPicPr>
+                    <pic:cNvPr id="1" name=""/>
+                    <pic:cNvPicPr/>
+                  </pic:nvPicPr>
+                  <pic:blipFill>
+                    <a:blip r:embed="rId92"/>
+                    <a:stretch>
+                      <a:fillRect/>
+                    </a:stretch>
+                  </pic:blipFill>
+                  <pic:spPr>
+                    <a:xfrm>
+                      <a:off x="0" y="0"/>
+                      <a:ext cx="5612130" cy="1483995"/>
+                    </a:xfrm>
+                    <a:prstGeom prst="rect">
+                      <a:avLst/>
+                    </a:prstGeom>
+                  </pic:spPr>
+                </pic:pic>
+              </a:graphicData>
+            </a:graphic>
+          </wp:inline>
+        </w:drawing>
+      </w:r>
+    </w:p>
+    <w:p>
+      <w:pPr>
+        <w:pStyle w:val="Prrafodelista"/>
+        <w:rPr>
+          <w:rFonts w:ascii="Times New Roman" w:hAnsi="Times New Roman" w:cs="Times New Roman"/>
+          <w:sz w:val="24"/>
+          <w:szCs w:val="24"/>
+        </w:rPr>
+      </w:pPr>
+    </w:p>
+    <w:p>
+      <w:pPr>
+        <w:pStyle w:val="Prrafodelista"/>
+        <w:jc w:val="center"/>
+        <w:rPr>
+          <w:rFonts w:ascii="Times New Roman" w:hAnsi="Times New Roman" w:cs="Times New Roman"/>
+          <w:sz w:val="24"/>
+          <w:szCs w:val="24"/>
+        </w:rPr>
+      </w:pPr>
+      <w:r>
+        <w:rPr>
+          <w:rFonts w:ascii="Times New Roman" w:hAnsi="Times New Roman" w:cs="Times New Roman"/>
+          <w:sz w:val="24"/>
+          <w:szCs w:val="24"/>
+        </w:rPr>
+        <w:lastRenderedPageBreak/>
+        <w:drawing>
+          <wp:inline distT="0" distB="0" distL="0" distR="0" wp14:anchorId="5C5A3BA7" wp14:editId="13B8C17A">
+            <wp:extent cx="3550920" cy="3337977"/>
+            <wp:effectExtent l="0" t="0" r="0" b="0"/>
+            <wp:docPr id="84" name="Imagen 84"/>
+            <wp:cNvGraphicFramePr>
+              <a:graphicFrameLocks xmlns:a="http://schemas.openxmlformats.org/drawingml/2006/main" noChangeAspect="1"/>
+            </wp:cNvGraphicFramePr>
+            <a:graphic xmlns:a="http://schemas.openxmlformats.org/drawingml/2006/main">
+              <a:graphicData uri="http://schemas.openxmlformats.org/drawingml/2006/picture">
+                <pic:pic xmlns:pic="http://schemas.openxmlformats.org/drawingml/2006/picture">
+                  <pic:nvPicPr>
+                    <pic:cNvPr id="1" name=""/>
+                    <pic:cNvPicPr/>
+                  </pic:nvPicPr>
+                  <pic:blipFill>
+                    <a:blip r:embed="rId93"/>
+                    <a:stretch>
+                      <a:fillRect/>
+                    </a:stretch>
+                  </pic:blipFill>
+                  <pic:spPr>
+                    <a:xfrm>
+                      <a:off x="0" y="0"/>
+                      <a:ext cx="3554883" cy="3341702"/>
+                    </a:xfrm>
+                    <a:prstGeom prst="rect">
+                      <a:avLst/>
+                    </a:prstGeom>
+                  </pic:spPr>
+                </pic:pic>
+              </a:graphicData>
+            </a:graphic>
+          </wp:inline>
+        </w:drawing>
+      </w:r>
+    </w:p>
+    <w:p>
+      <w:pPr>
+        <w:rPr>
+          <w:rFonts w:ascii="Times New Roman" w:hAnsi="Times New Roman" w:cs="Times New Roman"/>
+          <w:sz w:val="24"/>
+          <w:szCs w:val="24"/>
+        </w:rPr>
+      </w:pPr>
+    </w:p>
     <w:sectPr>
       <w:pgSz w:w="12240" w:h="15840"/>
       <w:pgMar w:top="1417" w:right="1701" w:bottom="1417" w:left="1701" w:header="708" w:footer="708" w:gutter="0"/>
@@ -7668,6 +8799,95 @@
 <file path=word/numbering.xml><?xml version="1.0" encoding="utf-8"?>
 <w:numbering xmlns:wpc="http://schemas.microsoft.com/office/word/2010/wordprocessingCanvas" xmlns:cx="http://schemas.microsoft.com/office/drawing/2014/chartex" xmlns:cx1="http://schemas.microsoft.com/office/drawing/2015/9/8/chartex" xmlns:cx2="http://schemas.microsoft.com/office/drawing/2015/10/21/chartex" xmlns:cx3="http://schemas.microsoft.com/office/drawing/2016/5/9/chartex" xmlns:cx4="http://schemas.microsoft.com/office/drawing/2016/5/10/chartex" xmlns:cx5="http://schemas.microsoft.com/office/drawing/2016/5/11/chartex" xmlns:cx6="http://schemas.microsoft.com/office/drawing/2016/5/12/chartex" xmlns:cx7="http://schemas.microsoft.com/office/drawing/2016/5/13/chartex" xmlns:cx8="http://schemas.microsoft.com/office/drawing/2016/5/14/chartex" xmlns:mc="http://schemas.openxmlformats.org/markup-compatibility/2006" xmlns:aink="http://schemas.microsoft.com/office/drawing/2016/ink" xmlns:am3d="http://schemas.microsoft.com/office/drawing/2017/model3d" xmlns:o="urn:schemas-microsoft-com:office:office" xmlns:r="http://schemas.openxmlformats.org/officeDocument/2006/relationships" xmlns:m="http://schemas.openxmlformats.org/officeDocument/2006/math" xmlns:v="urn:schemas-microsoft-com:vml" xmlns:wp14="http://schemas.microsoft.com/office/word/2010/wordprocessingDrawing" xmlns:wp="http://schemas.openxmlformats.org/drawingml/2006/wordprocessingDrawing" xmlns:w10="urn:schemas-microsoft-com:office:word" xmlns:w="http://schemas.openxmlformats.org/wordprocessingml/2006/main" xmlns:w14="http://schemas.microsoft.com/office/word/2010/wordml" xmlns:w15="http://schemas.microsoft.com/office/word/2012/wordml" xmlns:w16cex="http://schemas.microsoft.com/office/word/2018/wordml/cex" xmlns:w16cid="http://schemas.microsoft.com/office/word/2016/wordml/cid" xmlns:w16="http://schemas.microsoft.com/office/word/2018/wordml" xmlns:w16sdtdh="http://schemas.microsoft.com/office/word/2020/wordml/sdtdatahash" xmlns:w16se="http://schemas.microsoft.com/office/word/2015/wordml/symex" xmlns:wpg="http://schemas.microsoft.com/office/word/2010/wordprocessingGroup" xmlns:wpi="http://schemas.microsoft.com/office/word/2010/wordprocessingInk" xmlns:wne="http://schemas.microsoft.com/office/word/2006/wordml" xmlns:wps="http://schemas.microsoft.com/office/word/2010/wordprocessingShape" mc:Ignorable="w14 w15 w16se w16cid w16 w16cex w16sdtdh wp14">
   <w:abstractNum w:abstractNumId="0" w15:restartNumberingAfterBreak="0">
+    <w:nsid w:val="13037BD1"/>
+    <w:multiLevelType w:val="hybridMultilevel"/>
+    <w:tmpl w:val="D3F29D22"/>
+    <w:lvl w:ilvl="0" w:tplc="240A000F">
+      <w:start w:val="1"/>
+      <w:numFmt w:val="decimal"/>
+      <w:lvlText w:val="%1."/>
+      <w:lvlJc w:val="left"/>
+      <w:pPr>
+        <w:ind w:left="720" w:hanging="360"/>
+      </w:pPr>
+      <w:rPr>
+        <w:rFonts w:hint="default"/>
+      </w:rPr>
+    </w:lvl>
+    <w:lvl w:ilvl="1" w:tplc="240A0019" w:tentative="1">
+      <w:start w:val="1"/>
+      <w:numFmt w:val="lowerLetter"/>
+      <w:lvlText w:val="%2."/>
+      <w:lvlJc w:val="left"/>
+      <w:pPr>
+        <w:ind w:left="1440" w:hanging="360"/>
+      </w:pPr>
+    </w:lvl>
+    <w:lvl w:ilvl="2" w:tplc="240A001B" w:tentative="1">
+      <w:start w:val="1"/>
+      <w:numFmt w:val="lowerRoman"/>
+      <w:lvlText w:val="%3."/>
+      <w:lvlJc w:val="right"/>
+      <w:pPr>
+        <w:ind w:left="2160" w:hanging="180"/>
+      </w:pPr>
+    </w:lvl>
+    <w:lvl w:ilvl="3" w:tplc="240A000F" w:tentative="1">
+      <w:start w:val="1"/>
+      <w:numFmt w:val="decimal"/>
+      <w:lvlText w:val="%4."/>
+      <w:lvlJc w:val="left"/>
+      <w:pPr>
+        <w:ind w:left="2880" w:hanging="360"/>
+      </w:pPr>
+    </w:lvl>
+    <w:lvl w:ilvl="4" w:tplc="240A0019" w:tentative="1">
+      <w:start w:val="1"/>
+      <w:numFmt w:val="lowerLetter"/>
+      <w:lvlText w:val="%5."/>
+      <w:lvlJc w:val="left"/>
+      <w:pPr>
+        <w:ind w:left="3600" w:hanging="360"/>
+      </w:pPr>
+    </w:lvl>
+    <w:lvl w:ilvl="5" w:tplc="240A001B" w:tentative="1">
+      <w:start w:val="1"/>
+      <w:numFmt w:val="lowerRoman"/>
+      <w:lvlText w:val="%6."/>
+      <w:lvlJc w:val="right"/>
+      <w:pPr>
+        <w:ind w:left="4320" w:hanging="180"/>
+      </w:pPr>
+    </w:lvl>
+    <w:lvl w:ilvl="6" w:tplc="240A000F" w:tentative="1">
+      <w:start w:val="1"/>
+      <w:numFmt w:val="decimal"/>
+      <w:lvlText w:val="%7."/>
+      <w:lvlJc w:val="left"/>
+      <w:pPr>
+        <w:ind w:left="5040" w:hanging="360"/>
+      </w:pPr>
+    </w:lvl>
+    <w:lvl w:ilvl="7" w:tplc="240A0019" w:tentative="1">
+      <w:start w:val="1"/>
+      <w:numFmt w:val="lowerLetter"/>
+      <w:lvlText w:val="%8."/>
+      <w:lvlJc w:val="left"/>
+      <w:pPr>
+        <w:ind w:left="5760" w:hanging="360"/>
+      </w:pPr>
+    </w:lvl>
+    <w:lvl w:ilvl="8" w:tplc="240A001B" w:tentative="1">
+      <w:start w:val="1"/>
+      <w:numFmt w:val="lowerRoman"/>
+      <w:lvlText w:val="%9."/>
+      <w:lvlJc w:val="right"/>
+      <w:pPr>
+        <w:ind w:left="6480" w:hanging="180"/>
+      </w:pPr>
+    </w:lvl>
+  </w:abstractNum>
+  <w:abstractNum w:abstractNumId="1" w15:restartNumberingAfterBreak="0">
     <w:nsid w:val="165564DC"/>
     <w:multiLevelType w:val="hybridMultilevel"/>
     <w:tmpl w:val="56DED674"/>
@@ -7756,7 +8976,7 @@
       </w:pPr>
     </w:lvl>
   </w:abstractNum>
-  <w:abstractNum w:abstractNumId="1" w15:restartNumberingAfterBreak="0">
+  <w:abstractNum w:abstractNumId="2" w15:restartNumberingAfterBreak="0">
     <w:nsid w:val="4B5B33B2"/>
     <w:multiLevelType w:val="hybridMultilevel"/>
     <w:tmpl w:val="345C3342"/>
@@ -7845,7 +9065,7 @@
       </w:pPr>
     </w:lvl>
   </w:abstractNum>
-  <w:abstractNum w:abstractNumId="2" w15:restartNumberingAfterBreak="0">
+  <w:abstractNum w:abstractNumId="3" w15:restartNumberingAfterBreak="0">
     <w:nsid w:val="51766457"/>
     <w:multiLevelType w:val="hybridMultilevel"/>
     <w:tmpl w:val="43DE2C1C"/>
@@ -7934,7 +9154,7 @@
       </w:pPr>
     </w:lvl>
   </w:abstractNum>
-  <w:abstractNum w:abstractNumId="3" w15:restartNumberingAfterBreak="0">
+  <w:abstractNum w:abstractNumId="4" w15:restartNumberingAfterBreak="0">
     <w:nsid w:val="542A0EE2"/>
     <w:multiLevelType w:val="hybridMultilevel"/>
     <w:tmpl w:val="CC8EE386"/>
@@ -8023,7 +9243,96 @@
       </w:pPr>
     </w:lvl>
   </w:abstractNum>
-  <w:abstractNum w:abstractNumId="4" w15:restartNumberingAfterBreak="0">
+  <w:abstractNum w:abstractNumId="5" w15:restartNumberingAfterBreak="0">
+    <w:nsid w:val="62B50CA2"/>
+    <w:multiLevelType w:val="hybridMultilevel"/>
+    <w:tmpl w:val="744CE144"/>
+    <w:lvl w:ilvl="0" w:tplc="240A000F">
+      <w:start w:val="1"/>
+      <w:numFmt w:val="decimal"/>
+      <w:lvlText w:val="%1."/>
+      <w:lvlJc w:val="left"/>
+      <w:pPr>
+        <w:ind w:left="720" w:hanging="360"/>
+      </w:pPr>
+      <w:rPr>
+        <w:rFonts w:hint="default"/>
+      </w:rPr>
+    </w:lvl>
+    <w:lvl w:ilvl="1" w:tplc="240A0019" w:tentative="1">
+      <w:start w:val="1"/>
+      <w:numFmt w:val="lowerLetter"/>
+      <w:lvlText w:val="%2."/>
+      <w:lvlJc w:val="left"/>
+      <w:pPr>
+        <w:ind w:left="1440" w:hanging="360"/>
+      </w:pPr>
+    </w:lvl>
+    <w:lvl w:ilvl="2" w:tplc="240A001B" w:tentative="1">
+      <w:start w:val="1"/>
+      <w:numFmt w:val="lowerRoman"/>
+      <w:lvlText w:val="%3."/>
+      <w:lvlJc w:val="right"/>
+      <w:pPr>
+        <w:ind w:left="2160" w:hanging="180"/>
+      </w:pPr>
+    </w:lvl>
+    <w:lvl w:ilvl="3" w:tplc="240A000F" w:tentative="1">
+      <w:start w:val="1"/>
+      <w:numFmt w:val="decimal"/>
+      <w:lvlText w:val="%4."/>
+      <w:lvlJc w:val="left"/>
+      <w:pPr>
+        <w:ind w:left="2880" w:hanging="360"/>
+      </w:pPr>
+    </w:lvl>
+    <w:lvl w:ilvl="4" w:tplc="240A0019" w:tentative="1">
+      <w:start w:val="1"/>
+      <w:numFmt w:val="lowerLetter"/>
+      <w:lvlText w:val="%5."/>
+      <w:lvlJc w:val="left"/>
+      <w:pPr>
+        <w:ind w:left="3600" w:hanging="360"/>
+      </w:pPr>
+    </w:lvl>
+    <w:lvl w:ilvl="5" w:tplc="240A001B" w:tentative="1">
+      <w:start w:val="1"/>
+      <w:numFmt w:val="lowerRoman"/>
+      <w:lvlText w:val="%6."/>
+      <w:lvlJc w:val="right"/>
+      <w:pPr>
+        <w:ind w:left="4320" w:hanging="180"/>
+      </w:pPr>
+    </w:lvl>
+    <w:lvl w:ilvl="6" w:tplc="240A000F" w:tentative="1">
+      <w:start w:val="1"/>
+      <w:numFmt w:val="decimal"/>
+      <w:lvlText w:val="%7."/>
+      <w:lvlJc w:val="left"/>
+      <w:pPr>
+        <w:ind w:left="5040" w:hanging="360"/>
+      </w:pPr>
+    </w:lvl>
+    <w:lvl w:ilvl="7" w:tplc="240A0019" w:tentative="1">
+      <w:start w:val="1"/>
+      <w:numFmt w:val="lowerLetter"/>
+      <w:lvlText w:val="%8."/>
+      <w:lvlJc w:val="left"/>
+      <w:pPr>
+        <w:ind w:left="5760" w:hanging="360"/>
+      </w:pPr>
+    </w:lvl>
+    <w:lvl w:ilvl="8" w:tplc="240A001B" w:tentative="1">
+      <w:start w:val="1"/>
+      <w:numFmt w:val="lowerRoman"/>
+      <w:lvlText w:val="%9."/>
+      <w:lvlJc w:val="right"/>
+      <w:pPr>
+        <w:ind w:left="6480" w:hanging="180"/>
+      </w:pPr>
+    </w:lvl>
+  </w:abstractNum>
+  <w:abstractNum w:abstractNumId="6" w15:restartNumberingAfterBreak="0">
     <w:nsid w:val="637C65D7"/>
     <w:multiLevelType w:val="hybridMultilevel"/>
     <w:tmpl w:val="2812A7A0"/>
@@ -8112,7 +9421,7 @@
       </w:pPr>
     </w:lvl>
   </w:abstractNum>
-  <w:abstractNum w:abstractNumId="5" w15:restartNumberingAfterBreak="0">
+  <w:abstractNum w:abstractNumId="7" w15:restartNumberingAfterBreak="0">
     <w:nsid w:val="6861162B"/>
     <w:multiLevelType w:val="hybridMultilevel"/>
     <w:tmpl w:val="D94AA6FE"/>
@@ -8201,7 +9510,7 @@
       </w:pPr>
     </w:lvl>
   </w:abstractNum>
-  <w:abstractNum w:abstractNumId="6" w15:restartNumberingAfterBreak="0">
+  <w:abstractNum w:abstractNumId="8" w15:restartNumberingAfterBreak="0">
     <w:nsid w:val="692C7CDA"/>
     <w:multiLevelType w:val="hybridMultilevel"/>
     <w:tmpl w:val="CE1EE8A0"/>
@@ -8294,7 +9603,7 @@
       </w:pPr>
     </w:lvl>
   </w:abstractNum>
-  <w:abstractNum w:abstractNumId="7" w15:restartNumberingAfterBreak="0">
+  <w:abstractNum w:abstractNumId="9" w15:restartNumberingAfterBreak="0">
     <w:nsid w:val="6C4861D4"/>
     <w:multiLevelType w:val="hybridMultilevel"/>
     <w:tmpl w:val="6984786C"/>
@@ -8383,7 +9692,7 @@
       </w:pPr>
     </w:lvl>
   </w:abstractNum>
-  <w:abstractNum w:abstractNumId="8" w15:restartNumberingAfterBreak="0">
+  <w:abstractNum w:abstractNumId="10" w15:restartNumberingAfterBreak="0">
     <w:nsid w:val="74FD52D3"/>
     <w:multiLevelType w:val="hybridMultilevel"/>
     <w:tmpl w:val="D54C56BA"/>
@@ -8472,7 +9781,7 @@
       </w:pPr>
     </w:lvl>
   </w:abstractNum>
-  <w:abstractNum w:abstractNumId="9" w15:restartNumberingAfterBreak="0">
+  <w:abstractNum w:abstractNumId="11" w15:restartNumberingAfterBreak="0">
     <w:nsid w:val="7CAC3152"/>
     <w:multiLevelType w:val="hybridMultilevel"/>
     <w:tmpl w:val="56DED674"/>
@@ -8562,34 +9871,40 @@
     </w:lvl>
   </w:abstractNum>
   <w:num w:numId="1">
+    <w:abstractNumId w:val="1"/>
+  </w:num>
+  <w:num w:numId="2">
+    <w:abstractNumId w:val="11"/>
+  </w:num>
+  <w:num w:numId="3">
+    <w:abstractNumId w:val="9"/>
+  </w:num>
+  <w:num w:numId="4">
+    <w:abstractNumId w:val="6"/>
+  </w:num>
+  <w:num w:numId="5">
+    <w:abstractNumId w:val="3"/>
+  </w:num>
+  <w:num w:numId="6">
+    <w:abstractNumId w:val="7"/>
+  </w:num>
+  <w:num w:numId="7">
+    <w:abstractNumId w:val="8"/>
+  </w:num>
+  <w:num w:numId="8">
+    <w:abstractNumId w:val="4"/>
+  </w:num>
+  <w:num w:numId="9">
+    <w:abstractNumId w:val="10"/>
+  </w:num>
+  <w:num w:numId="10">
+    <w:abstractNumId w:val="2"/>
+  </w:num>
+  <w:num w:numId="11">
     <w:abstractNumId w:val="0"/>
   </w:num>
-  <w:num w:numId="2">
-    <w:abstractNumId w:val="9"/>
-  </w:num>
-  <w:num w:numId="3">
-    <w:abstractNumId w:val="7"/>
-  </w:num>
-  <w:num w:numId="4">
-    <w:abstractNumId w:val="4"/>
-  </w:num>
-  <w:num w:numId="5">
-    <w:abstractNumId w:val="2"/>
-  </w:num>
-  <w:num w:numId="6">
+  <w:num w:numId="12">
     <w:abstractNumId w:val="5"/>
-  </w:num>
-  <w:num w:numId="7">
-    <w:abstractNumId w:val="6"/>
-  </w:num>
-  <w:num w:numId="8">
-    <w:abstractNumId w:val="3"/>
-  </w:num>
-  <w:num w:numId="9">
-    <w:abstractNumId w:val="8"/>
-  </w:num>
-  <w:num w:numId="10">
-    <w:abstractNumId w:val="1"/>
   </w:num>
 </w:numbering>
 </file>
@@ -9039,6 +10354,7 @@
   <w:style w:type="character" w:default="1" w:styleId="Fuentedeprrafopredeter">
     <w:name w:val="Default Paragraph Font"/>
     <w:uiPriority w:val="1"/>
+    <w:semiHidden/>
     <w:unhideWhenUsed/>
   </w:style>
   <w:style w:type="table" w:default="1" w:styleId="Tablanormal">

</xml_diff>